<commit_message>
Added outcomes to first set of labs
Making outcomes and objectives nomenclature consistent with the Digital Logic labs.
</commit_message>
<xml_diff>
--- a/Labs/lab10 curveTracer 555timer/curveTracer 555timer Document.docx
+++ b/Labs/lab10 curveTracer 555timer/curveTracer 555timer Document.docx
@@ -795,6 +795,9 @@
         <w:pStyle w:val="Heading1"/>
       </w:pPr>
       <w:r>
+        <w:t xml:space="preserve">Outcomes and </w:t>
+      </w:r>
+      <w:r>
         <w:t>Objective</w:t>
       </w:r>
     </w:p>
@@ -803,77 +806,51 @@
         <w:spacing w:before="100" w:beforeAutospacing="1" w:after="100" w:afterAutospacing="1" w:line="240" w:lineRule="auto"/>
         <w:ind w:left="-5"/>
       </w:pPr>
-      <w:r>
-        <w:t>Two</w:t>
-      </w:r>
-      <w:r>
-        <w:t xml:space="preserve"> main objectives of this lab</w:t>
-      </w:r>
-      <w:r>
-        <w:t xml:space="preserve"> are: (1) To introduce</w:t>
-      </w:r>
-      <w:r>
-        <w:t xml:space="preserve"> </w:t>
-      </w:r>
-      <w:r>
-        <w:t xml:space="preserve">the </w:t>
-      </w:r>
-      <w:r>
-        <w:t xml:space="preserve">555 Timer </w:t>
-      </w:r>
-      <w:r>
-        <w:t xml:space="preserve">and </w:t>
-      </w:r>
-      <w:r>
-        <w:t xml:space="preserve">(2) To present </w:t>
-      </w:r>
-      <w:r>
-        <w:t xml:space="preserve">the </w:t>
-      </w:r>
-      <w:proofErr w:type="spellStart"/>
-      <w:r>
-        <w:t>MultiSim</w:t>
-      </w:r>
-      <w:proofErr w:type="spellEnd"/>
-      <w:r>
-        <w:t xml:space="preserve"> Live tool.  </w:t>
-      </w:r>
-      <w:r>
-        <w:t>You will create the</w:t>
-      </w:r>
-      <w:r>
-        <w:t xml:space="preserve"> </w:t>
-      </w:r>
-      <w:r>
-        <w:t xml:space="preserve">555 Timer </w:t>
-      </w:r>
-      <w:r>
-        <w:t xml:space="preserve">circuit </w:t>
-      </w:r>
-      <w:r>
-        <w:t>in this lab and</w:t>
-      </w:r>
-      <w:r>
-        <w:t xml:space="preserve"> </w:t>
-      </w:r>
-      <w:r>
-        <w:t>use it</w:t>
-      </w:r>
-      <w:r>
-        <w:t xml:space="preserve"> in a subsequent lab as part of the BJT curve tracer.  You will use the </w:t>
-      </w:r>
-      <w:proofErr w:type="spellStart"/>
-      <w:r>
-        <w:t>MultiSim</w:t>
-      </w:r>
-      <w:proofErr w:type="spellEnd"/>
-      <w:r>
-        <w:t xml:space="preserve"> Live tool throughout the remainder of the term to test circuit ideas before building them</w:t>
-      </w:r>
-      <w:r>
-        <w:t>.</w:t>
+      <w:bookmarkStart w:id="0" w:name="_GoBack"/>
+      <w:r>
+        <w:t>The outcome of this lab is to analyze, simulate and assemble a circuit that generates a periodic square wave using a 555 Timer and compare the expected behavior of the circuit from each mode of analysis.  Through this process you will achieve the following learning outcomes:</w:t>
       </w:r>
     </w:p>
+    <w:p>
+      <w:pPr>
+        <w:pStyle w:val="ListParagraph"/>
+        <w:numPr>
+          <w:ilvl w:val="0"/>
+          <w:numId w:val="27"/>
+        </w:numPr>
+      </w:pPr>
+      <w:r>
+        <w:t>Use a software tool to perform time and frequency domain analysis of an electronic circuit.</w:t>
+      </w:r>
+    </w:p>
+    <w:p>
+      <w:pPr>
+        <w:pStyle w:val="ListParagraph"/>
+        <w:numPr>
+          <w:ilvl w:val="0"/>
+          <w:numId w:val="27"/>
+        </w:numPr>
+        <w:spacing w:before="100" w:beforeAutospacing="1" w:after="100" w:afterAutospacing="1" w:line="240" w:lineRule="auto"/>
+      </w:pPr>
+      <w:r>
+        <w:t>Assemble a circuit on a PCB using the equipment in the laboratory.</w:t>
+      </w:r>
+    </w:p>
+    <w:p>
+      <w:pPr>
+        <w:pStyle w:val="ListParagraph"/>
+        <w:numPr>
+          <w:ilvl w:val="0"/>
+          <w:numId w:val="27"/>
+        </w:numPr>
+      </w:pPr>
+      <w:bookmarkStart w:id="1" w:name="_Hlk184385869"/>
+      <w:r>
+        <w:t>Use laboratory test and measurement equipment to analyze electronic circuits.</w:t>
+      </w:r>
+    </w:p>
+    <w:bookmarkEnd w:id="1"/>
+    <w:bookmarkEnd w:id="0"/>
     <w:p>
       <w:pPr>
         <w:pStyle w:val="Heading1"/>
@@ -1137,7 +1114,7 @@
           <w:iCs w:val="0"/>
         </w:rPr>
       </w:pPr>
-      <w:bookmarkStart w:id="0" w:name="_Ref80215322"/>
+      <w:bookmarkStart w:id="2" w:name="_Ref80215322"/>
       <w:r>
         <w:t xml:space="preserve">Figure </w:t>
       </w:r>
@@ -1162,7 +1139,7 @@
         </w:rPr>
         <w:fldChar w:fldCharType="end"/>
       </w:r>
-      <w:bookmarkEnd w:id="0"/>
+      <w:bookmarkEnd w:id="2"/>
       <w:r>
         <w:t xml:space="preserve">: The output of the </w:t>
       </w:r>
@@ -1176,6 +1153,9 @@
     <w:p>
       <w:pPr>
         <w:spacing w:before="100" w:beforeAutospacing="1" w:after="100" w:afterAutospacing="1" w:line="240" w:lineRule="auto"/>
+        <w:rPr>
+          <w:iCs/>
+        </w:rPr>
       </w:pPr>
       <w:r>
         <w:t>In order to analyze the circuit in</w:t>
@@ -1296,7 +1276,14 @@
         <w:rPr>
           <w:iCs/>
         </w:rPr>
-        <w:t xml:space="preserve">.  You will notice some of the pins shown in </w:t>
+        <w:t xml:space="preserve">.  You will </w:t>
+      </w:r>
+      <w:r>
+        <w:rPr>
+          <w:iCs/>
+        </w:rPr>
+        <w:lastRenderedPageBreak/>
+        <w:t xml:space="preserve">notice some of the pins shown in </w:t>
       </w:r>
       <w:r>
         <w:rPr>
@@ -1428,14 +1415,7 @@
         <w:rPr>
           <w:iCs/>
         </w:rPr>
-        <w:t xml:space="preserve">, so to simplify the explanation, they are omitted.  </w:t>
-      </w:r>
-      <w:r>
-        <w:rPr>
-          <w:iCs/>
-        </w:rPr>
-        <w:lastRenderedPageBreak/>
-        <w:t xml:space="preserve">Finally, note that VCC is the system voltage in </w:t>
+        <w:t xml:space="preserve">, so to simplify the explanation, they are omitted.  Finally, note that VCC is the system voltage in </w:t>
       </w:r>
       <w:r>
         <w:rPr>
@@ -1493,6 +1473,11 @@
         </w:rPr>
         <w:t>VCC = 9V.</w:t>
       </w:r>
+    </w:p>
+    <w:p>
+      <w:pPr>
+        <w:spacing w:before="100" w:beforeAutospacing="1" w:after="100" w:afterAutospacing="1" w:line="240" w:lineRule="auto"/>
+      </w:pPr>
       <w:r>
         <w:rPr>
           <w:noProof/>
@@ -1552,7 +1537,7 @@
         <w:pStyle w:val="Caption"/>
         <w:spacing w:before="100" w:beforeAutospacing="1" w:after="100" w:afterAutospacing="1"/>
       </w:pPr>
-      <w:bookmarkStart w:id="1" w:name="_Ref80216585"/>
+      <w:bookmarkStart w:id="3" w:name="_Ref80216585"/>
       <w:r>
         <w:t xml:space="preserve">Figure </w:t>
       </w:r>
@@ -1577,7 +1562,7 @@
         </w:rPr>
         <w:fldChar w:fldCharType="end"/>
       </w:r>
-      <w:bookmarkEnd w:id="1"/>
+      <w:bookmarkEnd w:id="3"/>
       <w:r>
         <w:t>: A highly simplified rendering of a 555</w:t>
       </w:r>
@@ -1871,14 +1856,14 @@
           <w:iCs/>
         </w:rPr>
       </w:pPr>
-      <w:bookmarkStart w:id="2" w:name="analysis_Q1"/>
+      <w:bookmarkStart w:id="4" w:name="analysis_Q1"/>
       <w:r>
         <w:rPr>
           <w:iCs/>
         </w:rPr>
         <w:t xml:space="preserve">For what </w:t>
       </w:r>
-      <w:bookmarkEnd w:id="2"/>
+      <w:bookmarkEnd w:id="4"/>
       <w:r>
         <w:rPr>
           <w:iCs/>
@@ -2946,6 +2931,7 @@
         <w:rPr>
           <w:iCs/>
         </w:rPr>
+        <w:lastRenderedPageBreak/>
         <w:br w:type="textWrapping" w:clear="all"/>
       </w:r>
     </w:p>
@@ -2960,7 +2946,6 @@
         <w:rPr>
           <w:iCs/>
         </w:rPr>
-        <w:lastRenderedPageBreak/>
         <w:t xml:space="preserve">The last element of </w:t>
       </w:r>
       <w:r>
@@ -3222,14 +3207,14 @@
           <w:iCs/>
         </w:rPr>
       </w:pPr>
-      <w:bookmarkStart w:id="3" w:name="analysis_Q3"/>
+      <w:bookmarkStart w:id="5" w:name="analysis_Q3"/>
       <w:r>
         <w:rPr>
           <w:iCs/>
         </w:rPr>
         <w:t>Now</w:t>
       </w:r>
-      <w:bookmarkEnd w:id="3"/>
+      <w:bookmarkEnd w:id="5"/>
       <w:r>
         <w:rPr>
           <w:iCs/>
@@ -3832,7 +3817,7 @@
           <w:iCs w:val="0"/>
         </w:rPr>
       </w:pPr>
-      <w:bookmarkStart w:id="4" w:name="_Ref80218918"/>
+      <w:bookmarkStart w:id="6" w:name="_Ref80218918"/>
       <w:r>
         <w:t xml:space="preserve">Figure </w:t>
       </w:r>
@@ -3857,7 +3842,7 @@
         </w:rPr>
         <w:fldChar w:fldCharType="end"/>
       </w:r>
-      <w:bookmarkEnd w:id="4"/>
+      <w:bookmarkEnd w:id="6"/>
       <w:r>
         <w:t>: Determine the effect of V</w:t>
       </w:r>
@@ -4178,7 +4163,7 @@
         <w:pStyle w:val="Caption"/>
         <w:spacing w:before="100" w:beforeAutospacing="1" w:after="100" w:afterAutospacing="1"/>
       </w:pPr>
-      <w:bookmarkStart w:id="5" w:name="_Ref80260926"/>
+      <w:bookmarkStart w:id="7" w:name="_Ref80260926"/>
       <w:r>
         <w:t xml:space="preserve">Figure </w:t>
       </w:r>
@@ -4203,7 +4188,7 @@
         </w:rPr>
         <w:fldChar w:fldCharType="end"/>
       </w:r>
-      <w:bookmarkEnd w:id="5"/>
+      <w:bookmarkEnd w:id="7"/>
       <w:r>
         <w:t xml:space="preserve">: The circuit in </w:t>
       </w:r>
@@ -4457,14 +4442,14 @@
         </w:numPr>
         <w:spacing w:before="100" w:beforeAutospacing="1" w:after="100" w:afterAutospacing="1" w:line="240" w:lineRule="auto"/>
       </w:pPr>
-      <w:bookmarkStart w:id="6" w:name="analysis_Q4"/>
+      <w:bookmarkStart w:id="8" w:name="analysis_Q4"/>
       <w:r>
         <w:rPr>
           <w:iCs/>
         </w:rPr>
         <w:t xml:space="preserve">Determine </w:t>
       </w:r>
-      <w:bookmarkEnd w:id="6"/>
+      <w:bookmarkEnd w:id="8"/>
       <w:r>
         <w:rPr>
           <w:iCs/>
@@ -5047,14 +5032,7 @@
               <w:rFonts w:ascii="Cambria Math" w:hAnsi="Cambria Math"/>
               <w:vanish/>
             </w:rPr>
-            <m:t>=19</m:t>
-          </m:r>
-          <m:r>
-            <w:rPr>
-              <w:rFonts w:ascii="Cambria Math" w:hAnsi="Cambria Math"/>
-              <w:vanish/>
-            </w:rPr>
-            <m:t>us</m:t>
+            <m:t>=19us</m:t>
           </m:r>
         </m:oMath>
       </m:oMathPara>
@@ -5259,14 +5237,7 @@
               <w:rFonts w:ascii="Cambria Math" w:hAnsi="Cambria Math"/>
               <w:vanish/>
             </w:rPr>
-            <m:t>=52µ</m:t>
-          </m:r>
-          <m:r>
-            <w:rPr>
-              <w:rFonts w:ascii="Cambria Math" w:hAnsi="Cambria Math"/>
-              <w:vanish/>
-            </w:rPr>
-            <m:t>s</m:t>
+            <m:t>=52µs</m:t>
           </m:r>
         </m:oMath>
       </m:oMathPara>
@@ -5392,7 +5363,7 @@
         </w:numPr>
         <w:spacing w:before="100" w:beforeAutospacing="1" w:after="100" w:afterAutospacing="1" w:line="240" w:lineRule="auto"/>
       </w:pPr>
-      <w:bookmarkStart w:id="7" w:name="analysis_Q5"/>
+      <w:bookmarkStart w:id="9" w:name="analysis_Q5"/>
       <w:r>
         <w:rPr>
           <w:iCs/>
@@ -5405,7 +5376,7 @@
         </w:rPr>
         <w:t xml:space="preserve"> </w:t>
       </w:r>
-      <w:bookmarkEnd w:id="7"/>
+      <w:bookmarkEnd w:id="9"/>
       <w:r>
         <w:rPr>
           <w:iCs/>
@@ -6296,7 +6267,7 @@
         <w:pStyle w:val="Caption"/>
         <w:spacing w:before="100" w:beforeAutospacing="1" w:after="100" w:afterAutospacing="1"/>
       </w:pPr>
-      <w:bookmarkStart w:id="8" w:name="_Ref80365656"/>
+      <w:bookmarkStart w:id="10" w:name="_Ref80365656"/>
       <w:r>
         <w:t xml:space="preserve">Figure </w:t>
       </w:r>
@@ -6321,7 +6292,7 @@
         </w:rPr>
         <w:fldChar w:fldCharType="end"/>
       </w:r>
-      <w:bookmarkEnd w:id="8"/>
+      <w:bookmarkEnd w:id="10"/>
       <w:r>
         <w:t>: External circuits and internal organization of the</w:t>
       </w:r>
@@ -6421,11 +6392,11 @@
         </w:numPr>
         <w:spacing w:before="100" w:beforeAutospacing="1" w:after="100" w:afterAutospacing="1" w:line="240" w:lineRule="auto"/>
       </w:pPr>
-      <w:bookmarkStart w:id="9" w:name="analysis_Q6"/>
+      <w:bookmarkStart w:id="11" w:name="analysis_Q6"/>
       <w:r>
         <w:t xml:space="preserve">Assume </w:t>
       </w:r>
-      <w:bookmarkEnd w:id="9"/>
+      <w:bookmarkEnd w:id="11"/>
       <w:r>
         <w:t>V</w:t>
       </w:r>
@@ -6719,11 +6690,11 @@
         </w:numPr>
         <w:spacing w:before="100" w:beforeAutospacing="1" w:after="100" w:afterAutospacing="1" w:line="240" w:lineRule="auto"/>
       </w:pPr>
-      <w:bookmarkStart w:id="10" w:name="analysis_Q7"/>
+      <w:bookmarkStart w:id="12" w:name="analysis_Q7"/>
       <w:r>
         <w:t xml:space="preserve">Assume </w:t>
       </w:r>
-      <w:bookmarkEnd w:id="10"/>
+      <w:bookmarkEnd w:id="12"/>
       <w:r>
         <w:rPr>
           <w:i/>
@@ -7030,11 +7001,11 @@
         </w:numPr>
         <w:spacing w:before="100" w:beforeAutospacing="1" w:after="100" w:afterAutospacing="1" w:line="240" w:lineRule="auto"/>
       </w:pPr>
-      <w:bookmarkStart w:id="11" w:name="analysis_Q8"/>
+      <w:bookmarkStart w:id="13" w:name="analysis_Q8"/>
       <w:r>
         <w:t xml:space="preserve">Assume </w:t>
       </w:r>
-      <w:bookmarkEnd w:id="11"/>
+      <w:bookmarkEnd w:id="13"/>
       <w:r>
         <w:rPr>
           <w:i/>
@@ -7205,7 +7176,7 @@
       <w:r>
         <w:t xml:space="preserve"> whenever </w:t>
       </w:r>
-      <w:bookmarkStart w:id="12" w:name="_Hlk107320026"/>
+      <w:bookmarkStart w:id="14" w:name="_Hlk107320026"/>
       <w:r>
         <w:rPr>
           <w:i/>
@@ -7221,7 +7192,7 @@
         </w:rPr>
         <w:t>t</w:t>
       </w:r>
-      <w:bookmarkEnd w:id="12"/>
+      <w:bookmarkEnd w:id="14"/>
       <w:r>
         <w:t xml:space="preserve"> </w:t>
       </w:r>
@@ -7372,14 +7343,14 @@
         </w:numPr>
         <w:spacing w:before="100" w:beforeAutospacing="1" w:after="100" w:afterAutospacing="1" w:line="240" w:lineRule="auto"/>
       </w:pPr>
-      <w:bookmarkStart w:id="13" w:name="analysis_Q9"/>
+      <w:bookmarkStart w:id="15" w:name="analysis_Q9"/>
       <w:r>
         <w:t>P</w:t>
       </w:r>
       <w:r>
         <w:t xml:space="preserve">lot </w:t>
       </w:r>
-      <w:bookmarkEnd w:id="13"/>
+      <w:bookmarkEnd w:id="15"/>
       <w:r>
         <w:rPr>
           <w:i/>
@@ -7620,7 +7591,7 @@
         <w:pStyle w:val="Caption"/>
         <w:spacing w:before="100" w:beforeAutospacing="1" w:after="100" w:afterAutospacing="1"/>
       </w:pPr>
-      <w:bookmarkStart w:id="14" w:name="_Ref80450552"/>
+      <w:bookmarkStart w:id="16" w:name="_Ref80450552"/>
       <w:r>
         <w:t xml:space="preserve">Figure </w:t>
       </w:r>
@@ -7645,7 +7616,7 @@
         </w:rPr>
         <w:fldChar w:fldCharType="end"/>
       </w:r>
-      <w:bookmarkEnd w:id="14"/>
+      <w:bookmarkEnd w:id="16"/>
       <w:r>
         <w:t xml:space="preserve">: </w:t>
       </w:r>
@@ -7680,11 +7651,11 @@
         </w:numPr>
         <w:spacing w:before="100" w:beforeAutospacing="1" w:after="100" w:afterAutospacing="1" w:line="240" w:lineRule="auto"/>
       </w:pPr>
-      <w:bookmarkStart w:id="15" w:name="analysis_Q10"/>
+      <w:bookmarkStart w:id="17" w:name="analysis_Q10"/>
       <w:r>
         <w:t xml:space="preserve">Use </w:t>
       </w:r>
-      <w:bookmarkEnd w:id="15"/>
+      <w:bookmarkEnd w:id="17"/>
       <w:r>
         <w:t xml:space="preserve">this information to determine the </w:t>
       </w:r>
@@ -7743,7 +7714,7 @@
           <w:vanish/>
         </w:rPr>
       </w:pPr>
-      <w:bookmarkStart w:id="16" w:name="analysis_Q11"/>
+      <w:bookmarkStart w:id="18" w:name="analysis_Q11"/>
       <w:r>
         <w:rPr>
           <w:b/>
@@ -7934,7 +7905,7 @@
       <w:r>
         <w:t xml:space="preserve">Use </w:t>
       </w:r>
-      <w:bookmarkEnd w:id="16"/>
+      <w:bookmarkEnd w:id="18"/>
       <w:r>
         <w:t>the period to determine t</w:t>
       </w:r>
@@ -7956,7 +7927,7 @@
           <w:vanish/>
         </w:rPr>
       </w:pPr>
-      <w:bookmarkStart w:id="17" w:name="analysis_Q12"/>
+      <w:bookmarkStart w:id="19" w:name="analysis_Q12"/>
       <w:r>
         <w:rPr>
           <w:b/>
@@ -8022,7 +7993,7 @@
       <w:r>
         <w:t xml:space="preserve">The </w:t>
       </w:r>
-      <w:bookmarkEnd w:id="17"/>
+      <w:bookmarkEnd w:id="19"/>
       <w:r>
         <w:t xml:space="preserve">duty cycle of a waveform is the percentage of time </w:t>
       </w:r>
@@ -8284,7 +8255,7 @@
           <w:bCs/>
         </w:rPr>
       </w:pPr>
-      <w:bookmarkStart w:id="18" w:name="_Ref93329208"/>
+      <w:bookmarkStart w:id="20" w:name="_Ref93329208"/>
       <w:r>
         <w:t xml:space="preserve">Figure </w:t>
       </w:r>
@@ -8309,7 +8280,7 @@
         </w:rPr>
         <w:fldChar w:fldCharType="end"/>
       </w:r>
-      <w:bookmarkEnd w:id="18"/>
+      <w:bookmarkEnd w:id="20"/>
       <w:r>
         <w:t>: 555</w:t>
       </w:r>
@@ -8824,11 +8795,11 @@
           <w:numId w:val="18"/>
         </w:numPr>
       </w:pPr>
-      <w:bookmarkStart w:id="19" w:name="simulation_Q1"/>
+      <w:bookmarkStart w:id="21" w:name="simulation_Q1"/>
       <w:r>
         <w:t xml:space="preserve">Export </w:t>
       </w:r>
-      <w:bookmarkEnd w:id="19"/>
+      <w:bookmarkEnd w:id="21"/>
       <w:r>
         <w:t xml:space="preserve">an image of your schematic </w:t>
       </w:r>
@@ -8856,11 +8827,11 @@
           <w:numId w:val="18"/>
         </w:numPr>
       </w:pPr>
-      <w:bookmarkStart w:id="20" w:name="simulation_Q2"/>
+      <w:bookmarkStart w:id="22" w:name="simulation_Q2"/>
       <w:r>
         <w:t xml:space="preserve">Simulate </w:t>
       </w:r>
-      <w:bookmarkEnd w:id="20"/>
+      <w:bookmarkEnd w:id="22"/>
       <w:r>
         <w:t xml:space="preserve">your </w:t>
       </w:r>
@@ -8933,11 +8904,11 @@
           <w:vanish/>
         </w:rPr>
       </w:pPr>
-      <w:bookmarkStart w:id="21" w:name="simulation_Q3"/>
+      <w:bookmarkStart w:id="23" w:name="simulation_Q3"/>
       <w:r>
         <w:t xml:space="preserve">Use </w:t>
       </w:r>
-      <w:bookmarkEnd w:id="21"/>
+      <w:bookmarkEnd w:id="23"/>
       <w:r>
         <w:t xml:space="preserve">the timing diagram to measure the </w:t>
       </w:r>
@@ -9104,7 +9075,7 @@
           <w:bCs/>
         </w:rPr>
       </w:pPr>
-      <w:bookmarkStart w:id="22" w:name="simulation_Q4"/>
+      <w:bookmarkStart w:id="24" w:name="simulation_Q4"/>
       <w:r>
         <w:t>U</w:t>
       </w:r>
@@ -9114,7 +9085,7 @@
       <w:r>
         <w:t xml:space="preserve"> </w:t>
       </w:r>
-      <w:bookmarkEnd w:id="22"/>
+      <w:bookmarkEnd w:id="24"/>
       <w:r>
         <w:t xml:space="preserve">the timing diagram to measure the </w:t>
       </w:r>
@@ -9218,7 +9189,7 @@
       </w:r>
     </w:p>
     <w:p>
-      <w:bookmarkStart w:id="23" w:name="_Hlk93766600"/>
+      <w:bookmarkStart w:id="25" w:name="_Hlk93766600"/>
       <w:r>
         <w:t>This week, you</w:t>
       </w:r>
@@ -9369,7 +9340,7 @@
       <w:pPr>
         <w:pStyle w:val="Caption"/>
       </w:pPr>
-      <w:bookmarkStart w:id="24" w:name="_Ref81486189"/>
+      <w:bookmarkStart w:id="26" w:name="_Ref81486189"/>
       <w:r>
         <w:t xml:space="preserve">Figure </w:t>
       </w:r>
@@ -9394,12 +9365,12 @@
         </w:rPr>
         <w:fldChar w:fldCharType="end"/>
       </w:r>
-      <w:bookmarkEnd w:id="24"/>
+      <w:bookmarkEnd w:id="26"/>
       <w:r>
         <w:t xml:space="preserve">: The schematic for the BJT curve tracer. </w:t>
       </w:r>
     </w:p>
-    <w:bookmarkEnd w:id="23"/>
+    <w:bookmarkEnd w:id="25"/>
     <w:p>
       <w:pPr>
         <w:pStyle w:val="Heading2"/>
@@ -9838,7 +9809,7 @@
       <w:r>
         <w:t xml:space="preserve">list of test point connections that you should solder this week.  </w:t>
       </w:r>
-      <w:bookmarkStart w:id="25" w:name="_Hlk93767319"/>
+      <w:bookmarkStart w:id="27" w:name="_Hlk93767319"/>
     </w:p>
     <w:p>
       <w:pPr>
@@ -9948,7 +9919,7 @@
       <w:pPr>
         <w:pStyle w:val="Caption"/>
       </w:pPr>
-      <w:bookmarkStart w:id="26" w:name="_Ref81424711"/>
+      <w:bookmarkStart w:id="28" w:name="_Ref81424711"/>
       <w:r>
         <w:t xml:space="preserve">Figure </w:t>
       </w:r>
@@ -9973,7 +9944,7 @@
         </w:rPr>
         <w:fldChar w:fldCharType="end"/>
       </w:r>
-      <w:bookmarkEnd w:id="26"/>
+      <w:bookmarkEnd w:id="28"/>
       <w:r>
         <w:t>: The colored bands on resistors indicate their resistance value.</w:t>
       </w:r>
@@ -10114,7 +10085,7 @@
         <w:keepNext/>
         <w:ind w:left="0" w:firstLine="0"/>
       </w:pPr>
-      <w:bookmarkStart w:id="27" w:name="_Ref81764656"/>
+      <w:bookmarkStart w:id="29" w:name="_Ref81764656"/>
       <w:r>
         <w:lastRenderedPageBreak/>
         <w:t xml:space="preserve">Table </w:t>
@@ -10140,7 +10111,7 @@
         </w:rPr>
         <w:fldChar w:fldCharType="end"/>
       </w:r>
-      <w:bookmarkEnd w:id="27"/>
+      <w:bookmarkEnd w:id="29"/>
       <w:r>
         <w:t>: Complete the missing entries in the table of resistance color codes.</w:t>
       </w:r>
@@ -11752,7 +11723,7 @@
         <w:pStyle w:val="Caption"/>
         <w:keepNext/>
       </w:pPr>
-      <w:bookmarkStart w:id="28" w:name="_Ref93319897"/>
+      <w:bookmarkStart w:id="30" w:name="_Ref93319897"/>
       <w:r>
         <w:t xml:space="preserve">Table </w:t>
       </w:r>
@@ -11777,7 +11748,7 @@
         </w:rPr>
         <w:fldChar w:fldCharType="end"/>
       </w:r>
-      <w:bookmarkEnd w:id="28"/>
+      <w:bookmarkEnd w:id="30"/>
       <w:r>
         <w:t>: Match the schematic symbol with the corresponding part.</w:t>
       </w:r>
@@ -12832,10 +12803,10 @@
                   <v:path o:extrusionok="f" gradientshapeok="t" o:connecttype="rect"/>
                   <o:lock v:ext="edit" aspectratio="t"/>
                 </v:shapetype>
-                <v:shape id="_x0000_i1025" type="#_x0000_t75" style="width:53.75pt;height:54.25pt" o:ole="">
+                <v:shape id="_x0000_i1025" type="#_x0000_t75" style="width:53.8pt;height:54.2pt" o:ole="">
                   <v:imagedata r:id="rId30" o:title=""/>
                 </v:shape>
-                <o:OLEObject Type="Embed" ProgID="PBrush" ShapeID="_x0000_i1025" DrawAspect="Content" ObjectID="_1794815743" r:id="rId31"/>
+                <o:OLEObject Type="Embed" ProgID="PBrush" ShapeID="_x0000_i1025" DrawAspect="Content" ObjectID="_1794998884" r:id="rId31"/>
               </w:object>
             </w:r>
           </w:p>
@@ -13089,10 +13060,10 @@
             </w:r>
             <w:r>
               <w:object w:dxaOrig="3696" w:dyaOrig="5040" w14:anchorId="24D8BBC0">
-                <v:shape id="_x0000_i1026" type="#_x0000_t75" style="width:41.9pt;height:53.75pt" o:ole="">
+                <v:shape id="_x0000_i1026" type="#_x0000_t75" style="width:41.95pt;height:53.8pt" o:ole="">
                   <v:imagedata r:id="rId35" o:title=""/>
                 </v:shape>
-                <o:OLEObject Type="Embed" ProgID="PBrush" ShapeID="_x0000_i1026" DrawAspect="Content" ObjectID="_1794815744" r:id="rId36"/>
+                <o:OLEObject Type="Embed" ProgID="PBrush" ShapeID="_x0000_i1026" DrawAspect="Content" ObjectID="_1794998885" r:id="rId36"/>
               </w:object>
             </w:r>
           </w:p>
@@ -13351,7 +13322,7 @@
           </w:p>
         </w:tc>
       </w:tr>
-      <w:bookmarkEnd w:id="25"/>
+      <w:bookmarkEnd w:id="27"/>
     </w:tbl>
     <w:p>
       <w:pPr>
@@ -13394,7 +13365,7 @@
       </w:r>
     </w:p>
     <w:p>
-      <w:bookmarkStart w:id="29" w:name="_Hlk183955766"/>
+      <w:bookmarkStart w:id="31" w:name="_Hlk183955766"/>
       <w:r>
         <w:t xml:space="preserve">Once you have completed assembly of your POWER and 555 TIMER subsystems, </w:t>
       </w:r>
@@ -13408,7 +13379,7 @@
         <w:t>.</w:t>
       </w:r>
     </w:p>
-    <w:bookmarkEnd w:id="29"/>
+    <w:bookmarkEnd w:id="31"/>
     <w:p>
       <w:pPr>
         <w:pStyle w:val="ListParagraph"/>
@@ -14094,7 +14065,7 @@
         <w:pStyle w:val="Caption"/>
         <w:ind w:left="730"/>
       </w:pPr>
-      <w:bookmarkStart w:id="30" w:name="_Ref123110052"/>
+      <w:bookmarkStart w:id="32" w:name="_Ref123110052"/>
       <w:r>
         <w:t xml:space="preserve">Figure </w:t>
       </w:r>
@@ -14119,7 +14090,7 @@
         </w:rPr>
         <w:fldChar w:fldCharType="end"/>
       </w:r>
-      <w:bookmarkEnd w:id="30"/>
+      <w:bookmarkEnd w:id="32"/>
       <w:r>
         <w:t xml:space="preserve">: </w:t>
       </w:r>
@@ -14135,7 +14106,7 @@
       <w:r>
         <w:t xml:space="preserve"> </w:t>
       </w:r>
-      <w:bookmarkStart w:id="31" w:name="_Hlk183955852"/>
+      <w:bookmarkStart w:id="33" w:name="_Hlk183955852"/>
       <w:r>
         <w:t>(Right) An</w:t>
       </w:r>
@@ -14156,7 +14127,7 @@
       <w:r>
         <w:t xml:space="preserve"> HMO724.</w:t>
       </w:r>
-      <w:bookmarkEnd w:id="31"/>
+      <w:bookmarkEnd w:id="33"/>
     </w:p>
     <w:p>
       <w:pPr>
@@ -14167,11 +14138,11 @@
         </w:numPr>
         <w:spacing w:line="240" w:lineRule="auto"/>
       </w:pPr>
-      <w:bookmarkStart w:id="32" w:name="assembly_screenShot"/>
+      <w:bookmarkStart w:id="34" w:name="assembly_screenShot"/>
       <w:r>
         <w:t xml:space="preserve">Take </w:t>
       </w:r>
-      <w:bookmarkEnd w:id="32"/>
+      <w:bookmarkEnd w:id="34"/>
       <w:r>
         <w:t>a s</w:t>
       </w:r>
@@ -14259,11 +14230,11 @@
       <w:pPr>
         <w:pStyle w:val="Heading1"/>
       </w:pPr>
-      <w:bookmarkStart w:id="33" w:name="_Hlk183955870"/>
+      <w:bookmarkStart w:id="35" w:name="_Hlk183955870"/>
       <w:r>
         <w:t>Comparison</w:t>
       </w:r>
-      <w:bookmarkEnd w:id="33"/>
+      <w:bookmarkEnd w:id="35"/>
       <w:r>
         <w:t>:</w:t>
       </w:r>
@@ -14279,7 +14250,7 @@
           <w:bCs/>
         </w:rPr>
       </w:pPr>
-      <w:bookmarkStart w:id="34" w:name="_Hlk93427808"/>
+      <w:bookmarkStart w:id="36" w:name="_Hlk93427808"/>
       <w:r>
         <w:rPr>
           <w:bCs/>
@@ -14358,15 +14329,15 @@
         </w:rPr>
         <w:t xml:space="preserve"> you </w:t>
       </w:r>
-      <w:bookmarkStart w:id="35" w:name="_Hlk183955913"/>
+      <w:bookmarkStart w:id="37" w:name="_Hlk183955913"/>
       <w:r>
         <w:rPr>
           <w:bCs/>
         </w:rPr>
         <w:t xml:space="preserve">found throughout this lab.  </w:t>
       </w:r>
-      <w:bookmarkEnd w:id="34"/>
-      <w:bookmarkEnd w:id="35"/>
+      <w:bookmarkEnd w:id="36"/>
+      <w:bookmarkEnd w:id="37"/>
       <w:r>
         <w:rPr>
           <w:bCs/>
@@ -14391,14 +14362,14 @@
         </w:rPr>
         <w:t xml:space="preserve"> column.  </w:t>
       </w:r>
-      <w:bookmarkStart w:id="36" w:name="_Hlk183955958"/>
+      <w:bookmarkStart w:id="38" w:name="_Hlk183955958"/>
       <w:r>
         <w:rPr>
           <w:bCs/>
         </w:rPr>
         <w:t>You will need this table in later labs, so keep it handy.</w:t>
       </w:r>
-      <w:bookmarkEnd w:id="36"/>
+      <w:bookmarkEnd w:id="38"/>
     </w:p>
     <w:p>
       <w:pPr>
@@ -14414,7 +14385,7 @@
         <w:pStyle w:val="Caption"/>
         <w:keepNext/>
       </w:pPr>
-      <w:bookmarkStart w:id="37" w:name="_Ref183891900"/>
+      <w:bookmarkStart w:id="39" w:name="_Ref183891900"/>
       <w:r>
         <w:t xml:space="preserve">Table </w:t>
       </w:r>
@@ -14439,7 +14410,7 @@
         </w:rPr>
         <w:fldChar w:fldCharType="end"/>
       </w:r>
-      <w:bookmarkEnd w:id="37"/>
+      <w:bookmarkEnd w:id="39"/>
       <w:r>
         <w:t>: Comparison of the timer output from analysis, simulation and the actual circuit.</w:t>
       </w:r>
@@ -15088,8 +15059,6 @@
         </w:rPr>
         <w:t>Analysis</w:t>
       </w:r>
-      <w:bookmarkStart w:id="38" w:name="_GoBack"/>
-      <w:bookmarkEnd w:id="38"/>
       <w:r>
         <w:rPr>
           <w:b/>
@@ -16924,6 +16893,118 @@
     </w:lvl>
   </w:abstractNum>
   <w:abstractNum w:abstractNumId="3" w15:restartNumberingAfterBreak="0">
+    <w:nsid w:val="09FD5EA3"/>
+    <w:multiLevelType w:val="hybridMultilevel"/>
+    <w:tmpl w:val="0C86BC98"/>
+    <w:lvl w:ilvl="0" w:tplc="C45C7FFA">
+      <w:numFmt w:val="bullet"/>
+      <w:lvlText w:val=""/>
+      <w:lvlJc w:val="left"/>
+      <w:pPr>
+        <w:ind w:left="345" w:hanging="360"/>
+      </w:pPr>
+      <w:rPr>
+        <w:rFonts w:ascii="Symbol" w:eastAsia="Cambria" w:hAnsi="Symbol" w:cs="Cambria" w:hint="default"/>
+      </w:rPr>
+    </w:lvl>
+    <w:lvl w:ilvl="1" w:tplc="04090003" w:tentative="1">
+      <w:start w:val="1"/>
+      <w:numFmt w:val="bullet"/>
+      <w:lvlText w:val="o"/>
+      <w:lvlJc w:val="left"/>
+      <w:pPr>
+        <w:ind w:left="1065" w:hanging="360"/>
+      </w:pPr>
+      <w:rPr>
+        <w:rFonts w:ascii="Courier New" w:hAnsi="Courier New" w:cs="Courier New" w:hint="default"/>
+      </w:rPr>
+    </w:lvl>
+    <w:lvl w:ilvl="2" w:tplc="04090005" w:tentative="1">
+      <w:start w:val="1"/>
+      <w:numFmt w:val="bullet"/>
+      <w:lvlText w:val=""/>
+      <w:lvlJc w:val="left"/>
+      <w:pPr>
+        <w:ind w:left="1785" w:hanging="360"/>
+      </w:pPr>
+      <w:rPr>
+        <w:rFonts w:ascii="Wingdings" w:hAnsi="Wingdings" w:hint="default"/>
+      </w:rPr>
+    </w:lvl>
+    <w:lvl w:ilvl="3" w:tplc="04090001" w:tentative="1">
+      <w:start w:val="1"/>
+      <w:numFmt w:val="bullet"/>
+      <w:lvlText w:val=""/>
+      <w:lvlJc w:val="left"/>
+      <w:pPr>
+        <w:ind w:left="2505" w:hanging="360"/>
+      </w:pPr>
+      <w:rPr>
+        <w:rFonts w:ascii="Symbol" w:hAnsi="Symbol" w:hint="default"/>
+      </w:rPr>
+    </w:lvl>
+    <w:lvl w:ilvl="4" w:tplc="04090003" w:tentative="1">
+      <w:start w:val="1"/>
+      <w:numFmt w:val="bullet"/>
+      <w:lvlText w:val="o"/>
+      <w:lvlJc w:val="left"/>
+      <w:pPr>
+        <w:ind w:left="3225" w:hanging="360"/>
+      </w:pPr>
+      <w:rPr>
+        <w:rFonts w:ascii="Courier New" w:hAnsi="Courier New" w:cs="Courier New" w:hint="default"/>
+      </w:rPr>
+    </w:lvl>
+    <w:lvl w:ilvl="5" w:tplc="04090005" w:tentative="1">
+      <w:start w:val="1"/>
+      <w:numFmt w:val="bullet"/>
+      <w:lvlText w:val=""/>
+      <w:lvlJc w:val="left"/>
+      <w:pPr>
+        <w:ind w:left="3945" w:hanging="360"/>
+      </w:pPr>
+      <w:rPr>
+        <w:rFonts w:ascii="Wingdings" w:hAnsi="Wingdings" w:hint="default"/>
+      </w:rPr>
+    </w:lvl>
+    <w:lvl w:ilvl="6" w:tplc="04090001" w:tentative="1">
+      <w:start w:val="1"/>
+      <w:numFmt w:val="bullet"/>
+      <w:lvlText w:val=""/>
+      <w:lvlJc w:val="left"/>
+      <w:pPr>
+        <w:ind w:left="4665" w:hanging="360"/>
+      </w:pPr>
+      <w:rPr>
+        <w:rFonts w:ascii="Symbol" w:hAnsi="Symbol" w:hint="default"/>
+      </w:rPr>
+    </w:lvl>
+    <w:lvl w:ilvl="7" w:tplc="04090003" w:tentative="1">
+      <w:start w:val="1"/>
+      <w:numFmt w:val="bullet"/>
+      <w:lvlText w:val="o"/>
+      <w:lvlJc w:val="left"/>
+      <w:pPr>
+        <w:ind w:left="5385" w:hanging="360"/>
+      </w:pPr>
+      <w:rPr>
+        <w:rFonts w:ascii="Courier New" w:hAnsi="Courier New" w:cs="Courier New" w:hint="default"/>
+      </w:rPr>
+    </w:lvl>
+    <w:lvl w:ilvl="8" w:tplc="04090005" w:tentative="1">
+      <w:start w:val="1"/>
+      <w:numFmt w:val="bullet"/>
+      <w:lvlText w:val=""/>
+      <w:lvlJc w:val="left"/>
+      <w:pPr>
+        <w:ind w:left="6105" w:hanging="360"/>
+      </w:pPr>
+      <w:rPr>
+        <w:rFonts w:ascii="Wingdings" w:hAnsi="Wingdings" w:hint="default"/>
+      </w:rPr>
+    </w:lvl>
+  </w:abstractNum>
+  <w:abstractNum w:abstractNumId="4" w15:restartNumberingAfterBreak="0">
     <w:nsid w:val="0DEC4CD4"/>
     <w:multiLevelType w:val="hybridMultilevel"/>
     <w:tmpl w:val="EEC6AA02"/>
@@ -17012,7 +17093,7 @@
       </w:pPr>
     </w:lvl>
   </w:abstractNum>
-  <w:abstractNum w:abstractNumId="4" w15:restartNumberingAfterBreak="0">
+  <w:abstractNum w:abstractNumId="5" w15:restartNumberingAfterBreak="0">
     <w:nsid w:val="0FC77A4D"/>
     <w:multiLevelType w:val="hybridMultilevel"/>
     <w:tmpl w:val="730AB6D2"/>
@@ -17098,7 +17179,7 @@
       </w:pPr>
     </w:lvl>
   </w:abstractNum>
-  <w:abstractNum w:abstractNumId="5" w15:restartNumberingAfterBreak="0">
+  <w:abstractNum w:abstractNumId="6" w15:restartNumberingAfterBreak="0">
     <w:nsid w:val="15D95714"/>
     <w:multiLevelType w:val="hybridMultilevel"/>
     <w:tmpl w:val="B5FE78FC"/>
@@ -17211,7 +17292,7 @@
       </w:rPr>
     </w:lvl>
   </w:abstractNum>
-  <w:abstractNum w:abstractNumId="6" w15:restartNumberingAfterBreak="0">
+  <w:abstractNum w:abstractNumId="7" w15:restartNumberingAfterBreak="0">
     <w:nsid w:val="176A739B"/>
     <w:multiLevelType w:val="hybridMultilevel"/>
     <w:tmpl w:val="AC804C32"/>
@@ -17300,7 +17381,7 @@
       </w:pPr>
     </w:lvl>
   </w:abstractNum>
-  <w:abstractNum w:abstractNumId="7" w15:restartNumberingAfterBreak="0">
+  <w:abstractNum w:abstractNumId="8" w15:restartNumberingAfterBreak="0">
     <w:nsid w:val="1C47116A"/>
     <w:multiLevelType w:val="hybridMultilevel"/>
     <w:tmpl w:val="F3ACD802"/>
@@ -17389,7 +17470,7 @@
       </w:pPr>
     </w:lvl>
   </w:abstractNum>
-  <w:abstractNum w:abstractNumId="8" w15:restartNumberingAfterBreak="0">
+  <w:abstractNum w:abstractNumId="9" w15:restartNumberingAfterBreak="0">
     <w:nsid w:val="1CAF288F"/>
     <w:multiLevelType w:val="hybridMultilevel"/>
     <w:tmpl w:val="F3ACD802"/>
@@ -17478,7 +17559,7 @@
       </w:pPr>
     </w:lvl>
   </w:abstractNum>
-  <w:abstractNum w:abstractNumId="9" w15:restartNumberingAfterBreak="0">
+  <w:abstractNum w:abstractNumId="10" w15:restartNumberingAfterBreak="0">
     <w:nsid w:val="2AE423CD"/>
     <w:multiLevelType w:val="hybridMultilevel"/>
     <w:tmpl w:val="0D2CB3C8"/>
@@ -17591,7 +17672,7 @@
       </w:rPr>
     </w:lvl>
   </w:abstractNum>
-  <w:abstractNum w:abstractNumId="10" w15:restartNumberingAfterBreak="0">
+  <w:abstractNum w:abstractNumId="11" w15:restartNumberingAfterBreak="0">
     <w:nsid w:val="2C305CB2"/>
     <w:multiLevelType w:val="hybridMultilevel"/>
     <w:tmpl w:val="FC88A874"/>
@@ -17703,7 +17784,7 @@
       </w:rPr>
     </w:lvl>
   </w:abstractNum>
-  <w:abstractNum w:abstractNumId="11" w15:restartNumberingAfterBreak="0">
+  <w:abstractNum w:abstractNumId="12" w15:restartNumberingAfterBreak="0">
     <w:nsid w:val="33307294"/>
     <w:multiLevelType w:val="hybridMultilevel"/>
     <w:tmpl w:val="730AB6D2"/>
@@ -17789,7 +17870,7 @@
       </w:pPr>
     </w:lvl>
   </w:abstractNum>
-  <w:abstractNum w:abstractNumId="12" w15:restartNumberingAfterBreak="0">
+  <w:abstractNum w:abstractNumId="13" w15:restartNumberingAfterBreak="0">
     <w:nsid w:val="35786E9F"/>
     <w:multiLevelType w:val="hybridMultilevel"/>
     <w:tmpl w:val="9FA86D80"/>
@@ -17880,7 +17961,7 @@
       </w:pPr>
     </w:lvl>
   </w:abstractNum>
-  <w:abstractNum w:abstractNumId="13" w15:restartNumberingAfterBreak="0">
+  <w:abstractNum w:abstractNumId="14" w15:restartNumberingAfterBreak="0">
     <w:nsid w:val="3C11229B"/>
     <w:multiLevelType w:val="hybridMultilevel"/>
     <w:tmpl w:val="53765AC8"/>
@@ -17969,7 +18050,7 @@
       </w:pPr>
     </w:lvl>
   </w:abstractNum>
-  <w:abstractNum w:abstractNumId="14" w15:restartNumberingAfterBreak="0">
+  <w:abstractNum w:abstractNumId="15" w15:restartNumberingAfterBreak="0">
     <w:nsid w:val="3D117893"/>
     <w:multiLevelType w:val="hybridMultilevel"/>
     <w:tmpl w:val="EEC6AA02"/>
@@ -18058,7 +18139,7 @@
       </w:pPr>
     </w:lvl>
   </w:abstractNum>
-  <w:abstractNum w:abstractNumId="15" w15:restartNumberingAfterBreak="0">
+  <w:abstractNum w:abstractNumId="16" w15:restartNumberingAfterBreak="0">
     <w:nsid w:val="407767C1"/>
     <w:multiLevelType w:val="hybridMultilevel"/>
     <w:tmpl w:val="38626CB0"/>
@@ -18270,7 +18351,7 @@
       </w:rPr>
     </w:lvl>
   </w:abstractNum>
-  <w:abstractNum w:abstractNumId="16" w15:restartNumberingAfterBreak="0">
+  <w:abstractNum w:abstractNumId="17" w15:restartNumberingAfterBreak="0">
     <w:nsid w:val="43705C22"/>
     <w:multiLevelType w:val="hybridMultilevel"/>
     <w:tmpl w:val="38626CB0"/>
@@ -18482,7 +18563,7 @@
       </w:rPr>
     </w:lvl>
   </w:abstractNum>
-  <w:abstractNum w:abstractNumId="17" w15:restartNumberingAfterBreak="0">
+  <w:abstractNum w:abstractNumId="18" w15:restartNumberingAfterBreak="0">
     <w:nsid w:val="4E4F66F8"/>
     <w:multiLevelType w:val="hybridMultilevel"/>
     <w:tmpl w:val="38626CB0"/>
@@ -18694,7 +18775,7 @@
       </w:rPr>
     </w:lvl>
   </w:abstractNum>
-  <w:abstractNum w:abstractNumId="18" w15:restartNumberingAfterBreak="0">
+  <w:abstractNum w:abstractNumId="19" w15:restartNumberingAfterBreak="0">
     <w:nsid w:val="528A4315"/>
     <w:multiLevelType w:val="hybridMultilevel"/>
     <w:tmpl w:val="963606C2"/>
@@ -18906,7 +18987,7 @@
       </w:rPr>
     </w:lvl>
   </w:abstractNum>
-  <w:abstractNum w:abstractNumId="19" w15:restartNumberingAfterBreak="0">
+  <w:abstractNum w:abstractNumId="20" w15:restartNumberingAfterBreak="0">
     <w:nsid w:val="5ED7231A"/>
     <w:multiLevelType w:val="hybridMultilevel"/>
     <w:tmpl w:val="98DE171A"/>
@@ -19118,7 +19199,7 @@
       </w:rPr>
     </w:lvl>
   </w:abstractNum>
-  <w:abstractNum w:abstractNumId="20" w15:restartNumberingAfterBreak="0">
+  <w:abstractNum w:abstractNumId="21" w15:restartNumberingAfterBreak="0">
     <w:nsid w:val="5F3362D3"/>
     <w:multiLevelType w:val="multilevel"/>
     <w:tmpl w:val="159A3638"/>
@@ -19267,7 +19348,7 @@
       </w:rPr>
     </w:lvl>
   </w:abstractNum>
-  <w:abstractNum w:abstractNumId="21" w15:restartNumberingAfterBreak="0">
+  <w:abstractNum w:abstractNumId="22" w15:restartNumberingAfterBreak="0">
     <w:nsid w:val="61473E73"/>
     <w:multiLevelType w:val="hybridMultilevel"/>
     <w:tmpl w:val="A5868C0C"/>
@@ -19380,7 +19461,7 @@
       </w:rPr>
     </w:lvl>
   </w:abstractNum>
-  <w:abstractNum w:abstractNumId="22" w15:restartNumberingAfterBreak="0">
+  <w:abstractNum w:abstractNumId="23" w15:restartNumberingAfterBreak="0">
     <w:nsid w:val="630465E5"/>
     <w:multiLevelType w:val="hybridMultilevel"/>
     <w:tmpl w:val="BF24770E"/>
@@ -19493,7 +19574,7 @@
       </w:rPr>
     </w:lvl>
   </w:abstractNum>
-  <w:abstractNum w:abstractNumId="23" w15:restartNumberingAfterBreak="0">
+  <w:abstractNum w:abstractNumId="24" w15:restartNumberingAfterBreak="0">
     <w:nsid w:val="669D5EEC"/>
     <w:multiLevelType w:val="hybridMultilevel"/>
     <w:tmpl w:val="56127E0C"/>
@@ -19582,7 +19663,7 @@
       </w:pPr>
     </w:lvl>
   </w:abstractNum>
-  <w:abstractNum w:abstractNumId="24" w15:restartNumberingAfterBreak="0">
+  <w:abstractNum w:abstractNumId="25" w15:restartNumberingAfterBreak="0">
     <w:nsid w:val="6E4D56A3"/>
     <w:multiLevelType w:val="hybridMultilevel"/>
     <w:tmpl w:val="F13075BE"/>
@@ -19794,7 +19875,7 @@
       </w:rPr>
     </w:lvl>
   </w:abstractNum>
-  <w:abstractNum w:abstractNumId="25" w15:restartNumberingAfterBreak="0">
+  <w:abstractNum w:abstractNumId="26" w15:restartNumberingAfterBreak="0">
     <w:nsid w:val="75A50A73"/>
     <w:multiLevelType w:val="hybridMultilevel"/>
     <w:tmpl w:val="730AB6D2"/>
@@ -19881,82 +19962,85 @@
     </w:lvl>
   </w:abstractNum>
   <w:num w:numId="1">
-    <w:abstractNumId w:val="18"/>
+    <w:abstractNumId w:val="19"/>
   </w:num>
   <w:num w:numId="2">
     <w:abstractNumId w:val="1"/>
   </w:num>
   <w:num w:numId="3">
+    <w:abstractNumId w:val="16"/>
+  </w:num>
+  <w:num w:numId="4">
+    <w:abstractNumId w:val="20"/>
+  </w:num>
+  <w:num w:numId="5">
+    <w:abstractNumId w:val="25"/>
+  </w:num>
+  <w:num w:numId="6">
+    <w:abstractNumId w:val="17"/>
+  </w:num>
+  <w:num w:numId="7">
+    <w:abstractNumId w:val="18"/>
+  </w:num>
+  <w:num w:numId="8">
+    <w:abstractNumId w:val="11"/>
+  </w:num>
+  <w:num w:numId="9">
+    <w:abstractNumId w:val="5"/>
+  </w:num>
+  <w:num w:numId="10">
+    <w:abstractNumId w:val="7"/>
+  </w:num>
+  <w:num w:numId="11">
+    <w:abstractNumId w:val="26"/>
+  </w:num>
+  <w:num w:numId="12">
+    <w:abstractNumId w:val="22"/>
+  </w:num>
+  <w:num w:numId="13">
+    <w:abstractNumId w:val="4"/>
+  </w:num>
+  <w:num w:numId="14">
+    <w:abstractNumId w:val="14"/>
+  </w:num>
+  <w:num w:numId="15">
+    <w:abstractNumId w:val="24"/>
+  </w:num>
+  <w:num w:numId="16">
     <w:abstractNumId w:val="15"/>
   </w:num>
-  <w:num w:numId="4">
-    <w:abstractNumId w:val="19"/>
-  </w:num>
-  <w:num w:numId="5">
-    <w:abstractNumId w:val="24"/>
-  </w:num>
-  <w:num w:numId="6">
-    <w:abstractNumId w:val="16"/>
-  </w:num>
-  <w:num w:numId="7">
-    <w:abstractNumId w:val="17"/>
-  </w:num>
-  <w:num w:numId="8">
-    <w:abstractNumId w:val="10"/>
-  </w:num>
-  <w:num w:numId="9">
-    <w:abstractNumId w:val="4"/>
-  </w:num>
-  <w:num w:numId="10">
-    <w:abstractNumId w:val="6"/>
-  </w:num>
-  <w:num w:numId="11">
-    <w:abstractNumId w:val="25"/>
-  </w:num>
-  <w:num w:numId="12">
-    <w:abstractNumId w:val="21"/>
-  </w:num>
-  <w:num w:numId="13">
-    <w:abstractNumId w:val="3"/>
-  </w:num>
-  <w:num w:numId="14">
-    <w:abstractNumId w:val="13"/>
-  </w:num>
-  <w:num w:numId="15">
-    <w:abstractNumId w:val="23"/>
-  </w:num>
-  <w:num w:numId="16">
-    <w:abstractNumId w:val="14"/>
-  </w:num>
   <w:num w:numId="17">
-    <w:abstractNumId w:val="7"/>
+    <w:abstractNumId w:val="8"/>
   </w:num>
   <w:num w:numId="18">
-    <w:abstractNumId w:val="12"/>
+    <w:abstractNumId w:val="13"/>
   </w:num>
   <w:num w:numId="19">
     <w:abstractNumId w:val="2"/>
   </w:num>
   <w:num w:numId="20">
-    <w:abstractNumId w:val="5"/>
+    <w:abstractNumId w:val="6"/>
   </w:num>
   <w:num w:numId="21">
     <w:abstractNumId w:val="0"/>
   </w:num>
   <w:num w:numId="22">
+    <w:abstractNumId w:val="10"/>
+  </w:num>
+  <w:num w:numId="23">
     <w:abstractNumId w:val="9"/>
   </w:num>
-  <w:num w:numId="23">
-    <w:abstractNumId w:val="8"/>
-  </w:num>
   <w:num w:numId="24">
-    <w:abstractNumId w:val="22"/>
+    <w:abstractNumId w:val="23"/>
   </w:num>
   <w:num w:numId="25">
-    <w:abstractNumId w:val="11"/>
+    <w:abstractNumId w:val="12"/>
   </w:num>
   <w:num w:numId="26">
-    <w:abstractNumId w:val="20"/>
+    <w:abstractNumId w:val="21"/>
+  </w:num>
+  <w:num w:numId="27">
+    <w:abstractNumId w:val="3"/>
   </w:num>
 </w:numbering>
 </file>
@@ -21290,7 +21374,7 @@
 </file>
 
 <file path=customXml/itemProps1.xml><?xml version="1.0" encoding="utf-8"?>
-<ds:datastoreItem xmlns:ds="http://schemas.openxmlformats.org/officeDocument/2006/customXml" ds:itemID="{447EB3DE-0BFD-46AB-B5A1-3C0773964CAE}">
+<ds:datastoreItem xmlns:ds="http://schemas.openxmlformats.org/officeDocument/2006/customXml" ds:itemID="{B568C5F3-9477-4B3D-9BEC-CB6DDB016CD0}">
   <ds:schemaRefs>
     <ds:schemaRef ds:uri="http://schemas.openxmlformats.org/officeDocument/2006/bibliography"/>
   </ds:schemaRefs>

</xml_diff>

<commit_message>
added outcomes and objectives
</commit_message>
<xml_diff>
--- a/Labs/lab10 curveTracer 555timer/curveTracer 555timer Document.docx
+++ b/Labs/lab10 curveTracer 555timer/curveTracer 555timer Document.docx
@@ -1,6 +1,6 @@
 
 <file path=word/document.xml><?xml version="1.0" encoding="utf-8"?>
-<w:document xmlns:wpc="http://schemas.microsoft.com/office/word/2010/wordprocessingCanvas" xmlns:cx="http://schemas.microsoft.com/office/drawing/2014/chartex" xmlns:cx1="http://schemas.microsoft.com/office/drawing/2015/9/8/chartex" xmlns:cx2="http://schemas.microsoft.com/office/drawing/2015/10/21/chartex" xmlns:cx3="http://schemas.microsoft.com/office/drawing/2016/5/9/chartex" xmlns:cx4="http://schemas.microsoft.com/office/drawing/2016/5/10/chartex" xmlns:cx5="http://schemas.microsoft.com/office/drawing/2016/5/11/chartex" xmlns:cx6="http://schemas.microsoft.com/office/drawing/2016/5/12/chartex" xmlns:cx7="http://schemas.microsoft.com/office/drawing/2016/5/13/chartex" xmlns:cx8="http://schemas.microsoft.com/office/drawing/2016/5/14/chartex" xmlns:mc="http://schemas.openxmlformats.org/markup-compatibility/2006" xmlns:aink="http://schemas.microsoft.com/office/drawing/2016/ink" xmlns:am3d="http://schemas.microsoft.com/office/drawing/2017/model3d" xmlns:o="urn:schemas-microsoft-com:office:office" xmlns:r="http://schemas.openxmlformats.org/officeDocument/2006/relationships" xmlns:m="http://schemas.openxmlformats.org/officeDocument/2006/math" xmlns:v="urn:schemas-microsoft-com:vml" xmlns:wp14="http://schemas.microsoft.com/office/word/2010/wordprocessingDrawing" xmlns:wp="http://schemas.openxmlformats.org/drawingml/2006/wordprocessingDrawing" xmlns:w10="urn:schemas-microsoft-com:office:word" xmlns:w="http://schemas.openxmlformats.org/wordprocessingml/2006/main" xmlns:w14="http://schemas.microsoft.com/office/word/2010/wordml" xmlns:w15="http://schemas.microsoft.com/office/word/2012/wordml" xmlns:w16cid="http://schemas.microsoft.com/office/word/2016/wordml/cid" xmlns:w16se="http://schemas.microsoft.com/office/word/2015/wordml/symex" xmlns:wpg="http://schemas.microsoft.com/office/word/2010/wordprocessingGroup" xmlns:wpi="http://schemas.microsoft.com/office/word/2010/wordprocessingInk" xmlns:wne="http://schemas.microsoft.com/office/word/2006/wordml" xmlns:wps="http://schemas.microsoft.com/office/word/2010/wordprocessingShape" mc:Ignorable="w14 w15 w16se w16cid wp14">
+<w:document xmlns:wpc="http://schemas.microsoft.com/office/word/2010/wordprocessingCanvas" xmlns:cx="http://schemas.microsoft.com/office/drawing/2014/chartex" xmlns:cx1="http://schemas.microsoft.com/office/drawing/2015/9/8/chartex" xmlns:cx2="http://schemas.microsoft.com/office/drawing/2015/10/21/chartex" xmlns:cx3="http://schemas.microsoft.com/office/drawing/2016/5/9/chartex" xmlns:cx4="http://schemas.microsoft.com/office/drawing/2016/5/10/chartex" xmlns:cx5="http://schemas.microsoft.com/office/drawing/2016/5/11/chartex" xmlns:cx6="http://schemas.microsoft.com/office/drawing/2016/5/12/chartex" xmlns:cx7="http://schemas.microsoft.com/office/drawing/2016/5/13/chartex" xmlns:cx8="http://schemas.microsoft.com/office/drawing/2016/5/14/chartex" xmlns:mc="http://schemas.openxmlformats.org/markup-compatibility/2006" xmlns:aink="http://schemas.microsoft.com/office/drawing/2016/ink" xmlns:am3d="http://schemas.microsoft.com/office/drawing/2017/model3d" xmlns:o="urn:schemas-microsoft-com:office:office" xmlns:oel="http://schemas.microsoft.com/office/2019/extlst" xmlns:r="http://schemas.openxmlformats.org/officeDocument/2006/relationships" xmlns:m="http://schemas.openxmlformats.org/officeDocument/2006/math" xmlns:v="urn:schemas-microsoft-com:vml" xmlns:wp14="http://schemas.microsoft.com/office/word/2010/wordprocessingDrawing" xmlns:wp="http://schemas.openxmlformats.org/drawingml/2006/wordprocessingDrawing" xmlns:w10="urn:schemas-microsoft-com:office:word" xmlns:w="http://schemas.openxmlformats.org/wordprocessingml/2006/main" xmlns:w14="http://schemas.microsoft.com/office/word/2010/wordml" xmlns:w15="http://schemas.microsoft.com/office/word/2012/wordml" xmlns:w16cex="http://schemas.microsoft.com/office/word/2018/wordml/cex" xmlns:w16cid="http://schemas.microsoft.com/office/word/2016/wordml/cid" xmlns:w16="http://schemas.microsoft.com/office/word/2018/wordml" xmlns:w16du="http://schemas.microsoft.com/office/word/2023/wordml/word16du" xmlns:w16sdtdh="http://schemas.microsoft.com/office/word/2020/wordml/sdtdatahash" xmlns:w16se="http://schemas.microsoft.com/office/word/2015/wordml/symex" xmlns:wpg="http://schemas.microsoft.com/office/word/2010/wordprocessingGroup" xmlns:wpi="http://schemas.microsoft.com/office/word/2010/wordprocessingInk" xmlns:wne="http://schemas.microsoft.com/office/word/2006/wordml" xmlns:wps="http://schemas.microsoft.com/office/word/2010/wordprocessingShape" mc:Ignorable="w14 w15 w16se w16cid w16 w16cex w16sdtdh w16du wp14">
   <w:body>
     <w:p>
       <w:pPr>
@@ -76,13 +76,8 @@
                             <w:r>
                               <w:t xml:space="preserve"> to </w:t>
                             </w:r>
-                            <w:proofErr w:type="spellStart"/>
                             <w:r>
-                              <w:t>MultiSim</w:t>
-                            </w:r>
-                            <w:proofErr w:type="spellEnd"/>
-                            <w:r>
-                              <w:t xml:space="preserve"> and the 555 Timer</w:t>
+                              <w:t>MultiSim and the 555 Timer</w:t>
                             </w:r>
                           </w:p>
                           <w:p>
@@ -795,10 +790,13 @@
         <w:pStyle w:val="Heading1"/>
       </w:pPr>
       <w:r>
-        <w:t xml:space="preserve">Outcomes and </w:t>
+        <w:t xml:space="preserve">Outcome and </w:t>
       </w:r>
       <w:r>
         <w:t>Objective</w:t>
+      </w:r>
+      <w:r>
+        <w:t>s</w:t>
       </w:r>
     </w:p>
     <w:p>
@@ -806,9 +804,14 @@
         <w:spacing w:before="100" w:beforeAutospacing="1" w:after="100" w:afterAutospacing="1" w:line="240" w:lineRule="auto"/>
         <w:ind w:left="-5"/>
       </w:pPr>
-      <w:bookmarkStart w:id="0" w:name="_GoBack"/>
-      <w:r>
-        <w:t>The outcome of this lab is to analyze, simulate and assemble a circuit that generates a periodic square wave using a 555 Timer and compare the expected behavior of the circuit from each mode of analysis.  Through this process you will achieve the following learning outcomes:</w:t>
+      <w:r>
+        <w:t xml:space="preserve">The outcome of this lab is to analyze, simulate and assemble a circuit that generates a periodic square wave using a 555 Timer and compare the expected behavior of the circuit from each mode of analysis.  Through this process you will achieve the following learning </w:t>
+      </w:r>
+      <w:r>
+        <w:t>objectives</w:t>
+      </w:r>
+      <w:r>
+        <w:t>:</w:t>
       </w:r>
     </w:p>
     <w:p>
@@ -844,12 +847,11 @@
           <w:numId w:val="27"/>
         </w:numPr>
       </w:pPr>
-      <w:bookmarkStart w:id="1" w:name="_Hlk184385869"/>
+      <w:bookmarkStart w:id="0" w:name="_Hlk184385869"/>
       <w:r>
         <w:t>Use laboratory test and measurement equipment to analyze electronic circuits.</w:t>
       </w:r>
     </w:p>
-    <w:bookmarkEnd w:id="1"/>
     <w:bookmarkEnd w:id="0"/>
     <w:p>
       <w:pPr>
@@ -1114,32 +1116,19 @@
           <w:iCs w:val="0"/>
         </w:rPr>
       </w:pPr>
-      <w:bookmarkStart w:id="2" w:name="_Ref80215322"/>
+      <w:bookmarkStart w:id="1" w:name="_Ref80215322"/>
       <w:r>
         <w:t xml:space="preserve">Figure </w:t>
       </w:r>
-      <w:r>
-        <w:fldChar w:fldCharType="begin"/>
-      </w:r>
-      <w:r>
-        <w:instrText xml:space="preserve"> SEQ Figure \* ARABIC </w:instrText>
-      </w:r>
-      <w:r>
-        <w:fldChar w:fldCharType="separate"/>
-      </w:r>
-      <w:r>
-        <w:rPr>
-          <w:noProof/>
-        </w:rPr>
-        <w:t>1</w:t>
-      </w:r>
-      <w:r>
-        <w:rPr>
-          <w:noProof/>
-        </w:rPr>
-        <w:fldChar w:fldCharType="end"/>
-      </w:r>
-      <w:bookmarkEnd w:id="2"/>
+      <w:fldSimple w:instr=" SEQ Figure \* ARABIC ">
+        <w:r>
+          <w:rPr>
+            <w:noProof/>
+          </w:rPr>
+          <w:t>1</w:t>
+        </w:r>
+      </w:fldSimple>
+      <w:bookmarkEnd w:id="1"/>
       <w:r>
         <w:t xml:space="preserve">: The output of the </w:t>
       </w:r>
@@ -1537,32 +1526,19 @@
         <w:pStyle w:val="Caption"/>
         <w:spacing w:before="100" w:beforeAutospacing="1" w:after="100" w:afterAutospacing="1"/>
       </w:pPr>
-      <w:bookmarkStart w:id="3" w:name="_Ref80216585"/>
+      <w:bookmarkStart w:id="2" w:name="_Ref80216585"/>
       <w:r>
         <w:t xml:space="preserve">Figure </w:t>
       </w:r>
-      <w:r>
-        <w:fldChar w:fldCharType="begin"/>
-      </w:r>
-      <w:r>
-        <w:instrText xml:space="preserve"> SEQ Figure \* ARABIC </w:instrText>
-      </w:r>
-      <w:r>
-        <w:fldChar w:fldCharType="separate"/>
-      </w:r>
-      <w:r>
-        <w:rPr>
-          <w:noProof/>
-        </w:rPr>
-        <w:t>2</w:t>
-      </w:r>
-      <w:r>
-        <w:rPr>
-          <w:noProof/>
-        </w:rPr>
-        <w:fldChar w:fldCharType="end"/>
-      </w:r>
-      <w:bookmarkEnd w:id="3"/>
+      <w:fldSimple w:instr=" SEQ Figure \* ARABIC ">
+        <w:r>
+          <w:rPr>
+            <w:noProof/>
+          </w:rPr>
+          <w:t>2</w:t>
+        </w:r>
+      </w:fldSimple>
+      <w:bookmarkEnd w:id="2"/>
       <w:r>
         <w:t>: A highly simplified rendering of a 555</w:t>
       </w:r>
@@ -1856,14 +1832,14 @@
           <w:iCs/>
         </w:rPr>
       </w:pPr>
-      <w:bookmarkStart w:id="4" w:name="analysis_Q1"/>
+      <w:bookmarkStart w:id="3" w:name="analysis_Q1"/>
       <w:r>
         <w:rPr>
           <w:iCs/>
         </w:rPr>
         <w:t xml:space="preserve">For what </w:t>
       </w:r>
-      <w:bookmarkEnd w:id="4"/>
+      <w:bookmarkEnd w:id="3"/>
       <w:r>
         <w:rPr>
           <w:iCs/>
@@ -2249,27 +2225,14 @@
       <w:r>
         <w:t xml:space="preserve">Table </w:t>
       </w:r>
-      <w:r>
-        <w:fldChar w:fldCharType="begin"/>
-      </w:r>
-      <w:r>
-        <w:instrText xml:space="preserve"> SEQ Table \* ARABIC </w:instrText>
-      </w:r>
-      <w:r>
-        <w:fldChar w:fldCharType="separate"/>
-      </w:r>
-      <w:r>
-        <w:rPr>
-          <w:noProof/>
-        </w:rPr>
-        <w:t>1</w:t>
-      </w:r>
-      <w:r>
-        <w:rPr>
-          <w:noProof/>
-        </w:rPr>
-        <w:fldChar w:fldCharType="end"/>
-      </w:r>
+      <w:fldSimple w:instr=" SEQ Table \* ARABIC ">
+        <w:r>
+          <w:rPr>
+            <w:noProof/>
+          </w:rPr>
+          <w:t>1</w:t>
+        </w:r>
+      </w:fldSimple>
       <w:r>
         <w:t>: State table for an SR-latch</w:t>
       </w:r>
@@ -3207,14 +3170,14 @@
           <w:iCs/>
         </w:rPr>
       </w:pPr>
-      <w:bookmarkStart w:id="5" w:name="analysis_Q3"/>
+      <w:bookmarkStart w:id="4" w:name="analysis_Q3"/>
       <w:r>
         <w:rPr>
           <w:iCs/>
         </w:rPr>
         <w:t>Now</w:t>
       </w:r>
-      <w:bookmarkEnd w:id="5"/>
+      <w:bookmarkEnd w:id="4"/>
       <w:r>
         <w:rPr>
           <w:iCs/>
@@ -3760,7 +3723,7 @@
           <w:noProof/>
         </w:rPr>
         <w:drawing>
-          <wp:inline distT="0" distB="0" distL="0" distR="0" wp14:anchorId="391330D9" wp14:editId="08355288">
+          <wp:inline distT="0" distB="0" distL="0" distR="0" wp14:anchorId="391330D9" wp14:editId="0CD1BB9C">
             <wp:extent cx="3032702" cy="1553952"/>
             <wp:effectExtent l="0" t="0" r="0" b="8255"/>
             <wp:docPr id="20" name="Picture 20"/>
@@ -3817,32 +3780,19 @@
           <w:iCs w:val="0"/>
         </w:rPr>
       </w:pPr>
-      <w:bookmarkStart w:id="6" w:name="_Ref80218918"/>
+      <w:bookmarkStart w:id="5" w:name="_Ref80218918"/>
       <w:r>
         <w:t xml:space="preserve">Figure </w:t>
       </w:r>
-      <w:r>
-        <w:fldChar w:fldCharType="begin"/>
-      </w:r>
-      <w:r>
-        <w:instrText xml:space="preserve"> SEQ Figure \* ARABIC </w:instrText>
-      </w:r>
-      <w:r>
-        <w:fldChar w:fldCharType="separate"/>
-      </w:r>
-      <w:r>
-        <w:rPr>
-          <w:noProof/>
-        </w:rPr>
-        <w:t>3</w:t>
-      </w:r>
-      <w:r>
-        <w:rPr>
-          <w:noProof/>
-        </w:rPr>
-        <w:fldChar w:fldCharType="end"/>
-      </w:r>
-      <w:bookmarkEnd w:id="6"/>
+      <w:fldSimple w:instr=" SEQ Figure \* ARABIC ">
+        <w:r>
+          <w:rPr>
+            <w:noProof/>
+          </w:rPr>
+          <w:t>3</w:t>
+        </w:r>
+      </w:fldSimple>
+      <w:bookmarkEnd w:id="5"/>
       <w:r>
         <w:t>: Determine the effect of V</w:t>
       </w:r>
@@ -4163,32 +4113,19 @@
         <w:pStyle w:val="Caption"/>
         <w:spacing w:before="100" w:beforeAutospacing="1" w:after="100" w:afterAutospacing="1"/>
       </w:pPr>
-      <w:bookmarkStart w:id="7" w:name="_Ref80260926"/>
+      <w:bookmarkStart w:id="6" w:name="_Ref80260926"/>
       <w:r>
         <w:t xml:space="preserve">Figure </w:t>
       </w:r>
-      <w:r>
-        <w:fldChar w:fldCharType="begin"/>
-      </w:r>
-      <w:r>
-        <w:instrText xml:space="preserve"> SEQ Figure \* ARABIC </w:instrText>
-      </w:r>
-      <w:r>
-        <w:fldChar w:fldCharType="separate"/>
-      </w:r>
-      <w:r>
-        <w:rPr>
-          <w:noProof/>
-        </w:rPr>
-        <w:t>4</w:t>
-      </w:r>
-      <w:r>
-        <w:rPr>
-          <w:noProof/>
-        </w:rPr>
-        <w:fldChar w:fldCharType="end"/>
-      </w:r>
-      <w:bookmarkEnd w:id="7"/>
+      <w:fldSimple w:instr=" SEQ Figure \* ARABIC ">
+        <w:r>
+          <w:rPr>
+            <w:noProof/>
+          </w:rPr>
+          <w:t>4</w:t>
+        </w:r>
+      </w:fldSimple>
+      <w:bookmarkEnd w:id="6"/>
       <w:r>
         <w:t xml:space="preserve">: The circuit in </w:t>
       </w:r>
@@ -4442,14 +4379,14 @@
         </w:numPr>
         <w:spacing w:before="100" w:beforeAutospacing="1" w:after="100" w:afterAutospacing="1" w:line="240" w:lineRule="auto"/>
       </w:pPr>
-      <w:bookmarkStart w:id="8" w:name="analysis_Q4"/>
+      <w:bookmarkStart w:id="7" w:name="analysis_Q4"/>
       <w:r>
         <w:rPr>
           <w:iCs/>
         </w:rPr>
         <w:t xml:space="preserve">Determine </w:t>
       </w:r>
-      <w:bookmarkEnd w:id="8"/>
+      <w:bookmarkEnd w:id="7"/>
       <w:r>
         <w:rPr>
           <w:iCs/>
@@ -5363,7 +5300,7 @@
         </w:numPr>
         <w:spacing w:before="100" w:beforeAutospacing="1" w:after="100" w:afterAutospacing="1" w:line="240" w:lineRule="auto"/>
       </w:pPr>
-      <w:bookmarkStart w:id="9" w:name="analysis_Q5"/>
+      <w:bookmarkStart w:id="8" w:name="analysis_Q5"/>
       <w:r>
         <w:rPr>
           <w:iCs/>
@@ -5376,7 +5313,7 @@
         </w:rPr>
         <w:t xml:space="preserve"> </w:t>
       </w:r>
-      <w:bookmarkEnd w:id="9"/>
+      <w:bookmarkEnd w:id="8"/>
       <w:r>
         <w:rPr>
           <w:iCs/>
@@ -6267,32 +6204,19 @@
         <w:pStyle w:val="Caption"/>
         <w:spacing w:before="100" w:beforeAutospacing="1" w:after="100" w:afterAutospacing="1"/>
       </w:pPr>
-      <w:bookmarkStart w:id="10" w:name="_Ref80365656"/>
+      <w:bookmarkStart w:id="9" w:name="_Ref80365656"/>
       <w:r>
         <w:t xml:space="preserve">Figure </w:t>
       </w:r>
-      <w:r>
-        <w:fldChar w:fldCharType="begin"/>
-      </w:r>
-      <w:r>
-        <w:instrText xml:space="preserve"> SEQ Figure \* ARABIC </w:instrText>
-      </w:r>
-      <w:r>
-        <w:fldChar w:fldCharType="separate"/>
-      </w:r>
-      <w:r>
-        <w:rPr>
-          <w:noProof/>
-        </w:rPr>
-        <w:t>5</w:t>
-      </w:r>
-      <w:r>
-        <w:rPr>
-          <w:noProof/>
-        </w:rPr>
-        <w:fldChar w:fldCharType="end"/>
-      </w:r>
-      <w:bookmarkEnd w:id="10"/>
+      <w:fldSimple w:instr=" SEQ Figure \* ARABIC ">
+        <w:r>
+          <w:rPr>
+            <w:noProof/>
+          </w:rPr>
+          <w:t>5</w:t>
+        </w:r>
+      </w:fldSimple>
+      <w:bookmarkEnd w:id="9"/>
       <w:r>
         <w:t>: External circuits and internal organization of the</w:t>
       </w:r>
@@ -6303,16 +6227,11 @@
         <w:t>555</w:t>
       </w:r>
       <w:r>
-        <w:t xml:space="preserve"> </w:t>
-      </w:r>
-      <w:proofErr w:type="gramStart"/>
-      <w:r>
-        <w:t xml:space="preserve">Timer </w:t>
+        <w:t xml:space="preserve"> Timer </w:t>
       </w:r>
       <w:r>
         <w:t>.</w:t>
       </w:r>
-      <w:proofErr w:type="gramEnd"/>
     </w:p>
     <w:p>
       <w:pPr>
@@ -6392,11 +6311,11 @@
         </w:numPr>
         <w:spacing w:before="100" w:beforeAutospacing="1" w:after="100" w:afterAutospacing="1" w:line="240" w:lineRule="auto"/>
       </w:pPr>
-      <w:bookmarkStart w:id="11" w:name="analysis_Q6"/>
+      <w:bookmarkStart w:id="10" w:name="analysis_Q6"/>
       <w:r>
         <w:t xml:space="preserve">Assume </w:t>
       </w:r>
-      <w:bookmarkEnd w:id="11"/>
+      <w:bookmarkEnd w:id="10"/>
       <w:r>
         <w:t>V</w:t>
       </w:r>
@@ -6690,11 +6609,11 @@
         </w:numPr>
         <w:spacing w:before="100" w:beforeAutospacing="1" w:after="100" w:afterAutospacing="1" w:line="240" w:lineRule="auto"/>
       </w:pPr>
-      <w:bookmarkStart w:id="12" w:name="analysis_Q7"/>
+      <w:bookmarkStart w:id="11" w:name="analysis_Q7"/>
       <w:r>
         <w:t xml:space="preserve">Assume </w:t>
       </w:r>
-      <w:bookmarkEnd w:id="12"/>
+      <w:bookmarkEnd w:id="11"/>
       <w:r>
         <w:rPr>
           <w:i/>
@@ -7001,11 +6920,11 @@
         </w:numPr>
         <w:spacing w:before="100" w:beforeAutospacing="1" w:after="100" w:afterAutospacing="1" w:line="240" w:lineRule="auto"/>
       </w:pPr>
-      <w:bookmarkStart w:id="13" w:name="analysis_Q8"/>
+      <w:bookmarkStart w:id="12" w:name="analysis_Q8"/>
       <w:r>
         <w:t xml:space="preserve">Assume </w:t>
       </w:r>
-      <w:bookmarkEnd w:id="13"/>
+      <w:bookmarkEnd w:id="12"/>
       <w:r>
         <w:rPr>
           <w:i/>
@@ -7176,7 +7095,7 @@
       <w:r>
         <w:t xml:space="preserve"> whenever </w:t>
       </w:r>
-      <w:bookmarkStart w:id="14" w:name="_Hlk107320026"/>
+      <w:bookmarkStart w:id="13" w:name="_Hlk107320026"/>
       <w:r>
         <w:rPr>
           <w:i/>
@@ -7192,7 +7111,7 @@
         </w:rPr>
         <w:t>t</w:t>
       </w:r>
-      <w:bookmarkEnd w:id="14"/>
+      <w:bookmarkEnd w:id="13"/>
       <w:r>
         <w:t xml:space="preserve"> </w:t>
       </w:r>
@@ -7343,14 +7262,14 @@
         </w:numPr>
         <w:spacing w:before="100" w:beforeAutospacing="1" w:after="100" w:afterAutospacing="1" w:line="240" w:lineRule="auto"/>
       </w:pPr>
-      <w:bookmarkStart w:id="15" w:name="analysis_Q9"/>
+      <w:bookmarkStart w:id="14" w:name="analysis_Q9"/>
       <w:r>
         <w:t>P</w:t>
       </w:r>
       <w:r>
         <w:t xml:space="preserve">lot </w:t>
       </w:r>
-      <w:bookmarkEnd w:id="15"/>
+      <w:bookmarkEnd w:id="14"/>
       <w:r>
         <w:rPr>
           <w:i/>
@@ -7591,32 +7510,19 @@
         <w:pStyle w:val="Caption"/>
         <w:spacing w:before="100" w:beforeAutospacing="1" w:after="100" w:afterAutospacing="1"/>
       </w:pPr>
-      <w:bookmarkStart w:id="16" w:name="_Ref80450552"/>
+      <w:bookmarkStart w:id="15" w:name="_Ref80450552"/>
       <w:r>
         <w:t xml:space="preserve">Figure </w:t>
       </w:r>
-      <w:r>
-        <w:fldChar w:fldCharType="begin"/>
-      </w:r>
-      <w:r>
-        <w:instrText xml:space="preserve"> SEQ Figure \* ARABIC </w:instrText>
-      </w:r>
-      <w:r>
-        <w:fldChar w:fldCharType="separate"/>
-      </w:r>
-      <w:r>
-        <w:rPr>
-          <w:noProof/>
-        </w:rPr>
-        <w:t>6</w:t>
-      </w:r>
-      <w:r>
-        <w:rPr>
-          <w:noProof/>
-        </w:rPr>
-        <w:fldChar w:fldCharType="end"/>
-      </w:r>
-      <w:bookmarkEnd w:id="16"/>
+      <w:fldSimple w:instr=" SEQ Figure \* ARABIC ">
+        <w:r>
+          <w:rPr>
+            <w:noProof/>
+          </w:rPr>
+          <w:t>6</w:t>
+        </w:r>
+      </w:fldSimple>
+      <w:bookmarkEnd w:id="15"/>
       <w:r>
         <w:t xml:space="preserve">: </w:t>
       </w:r>
@@ -7651,11 +7557,11 @@
         </w:numPr>
         <w:spacing w:before="100" w:beforeAutospacing="1" w:after="100" w:afterAutospacing="1" w:line="240" w:lineRule="auto"/>
       </w:pPr>
-      <w:bookmarkStart w:id="17" w:name="analysis_Q10"/>
+      <w:bookmarkStart w:id="16" w:name="analysis_Q10"/>
       <w:r>
         <w:t xml:space="preserve">Use </w:t>
       </w:r>
-      <w:bookmarkEnd w:id="17"/>
+      <w:bookmarkEnd w:id="16"/>
       <w:r>
         <w:t xml:space="preserve">this information to determine the </w:t>
       </w:r>
@@ -7714,7 +7620,7 @@
           <w:vanish/>
         </w:rPr>
       </w:pPr>
-      <w:bookmarkStart w:id="18" w:name="analysis_Q11"/>
+      <w:bookmarkStart w:id="17" w:name="analysis_Q11"/>
       <w:r>
         <w:rPr>
           <w:b/>
@@ -7905,7 +7811,7 @@
       <w:r>
         <w:t xml:space="preserve">Use </w:t>
       </w:r>
-      <w:bookmarkEnd w:id="18"/>
+      <w:bookmarkEnd w:id="17"/>
       <w:r>
         <w:t>the period to determine t</w:t>
       </w:r>
@@ -7927,7 +7833,7 @@
           <w:vanish/>
         </w:rPr>
       </w:pPr>
-      <w:bookmarkStart w:id="19" w:name="analysis_Q12"/>
+      <w:bookmarkStart w:id="18" w:name="analysis_Q12"/>
       <w:r>
         <w:rPr>
           <w:b/>
@@ -7993,7 +7899,7 @@
       <w:r>
         <w:t xml:space="preserve">The </w:t>
       </w:r>
-      <w:bookmarkEnd w:id="19"/>
+      <w:bookmarkEnd w:id="18"/>
       <w:r>
         <w:t xml:space="preserve">duty cycle of a waveform is the percentage of time </w:t>
       </w:r>
@@ -8188,15 +8094,7 @@
         <w:fldChar w:fldCharType="end"/>
       </w:r>
       <w:r>
-        <w:t xml:space="preserve"> in </w:t>
-      </w:r>
-      <w:proofErr w:type="spellStart"/>
-      <w:r>
-        <w:t>MultiSim</w:t>
-      </w:r>
-      <w:proofErr w:type="spellEnd"/>
-      <w:r>
-        <w:t xml:space="preserve"> Live.</w:t>
+        <w:t xml:space="preserve"> in MultiSim Live.</w:t>
       </w:r>
     </w:p>
     <w:p>
@@ -8255,32 +8153,19 @@
           <w:bCs/>
         </w:rPr>
       </w:pPr>
-      <w:bookmarkStart w:id="20" w:name="_Ref93329208"/>
+      <w:bookmarkStart w:id="19" w:name="_Ref93329208"/>
       <w:r>
         <w:t xml:space="preserve">Figure </w:t>
       </w:r>
-      <w:r>
-        <w:fldChar w:fldCharType="begin"/>
-      </w:r>
-      <w:r>
-        <w:instrText xml:space="preserve"> SEQ Figure \* ARABIC </w:instrText>
-      </w:r>
-      <w:r>
-        <w:fldChar w:fldCharType="separate"/>
-      </w:r>
-      <w:r>
-        <w:rPr>
-          <w:noProof/>
-        </w:rPr>
-        <w:t>7</w:t>
-      </w:r>
-      <w:r>
-        <w:rPr>
-          <w:noProof/>
-        </w:rPr>
-        <w:fldChar w:fldCharType="end"/>
-      </w:r>
-      <w:bookmarkEnd w:id="20"/>
+      <w:fldSimple w:instr=" SEQ Figure \* ARABIC ">
+        <w:r>
+          <w:rPr>
+            <w:noProof/>
+          </w:rPr>
+          <w:t>7</w:t>
+        </w:r>
+      </w:fldSimple>
+      <w:bookmarkEnd w:id="19"/>
       <w:r>
         <w:t>: 555</w:t>
       </w:r>
@@ -8296,11 +8181,9 @@
       <w:r>
         <w:t xml:space="preserve"> construct in </w:t>
       </w:r>
-      <w:proofErr w:type="spellStart"/>
       <w:r>
         <w:t>MultiSim</w:t>
       </w:r>
-      <w:proofErr w:type="spellEnd"/>
       <w:r>
         <w:t xml:space="preserve"> Live</w:t>
       </w:r>
@@ -8320,15 +8203,7 @@
         <w:t xml:space="preserve">will find the components </w:t>
       </w:r>
       <w:r>
-        <w:t xml:space="preserve">to build the </w:t>
-      </w:r>
-      <w:proofErr w:type="spellStart"/>
-      <w:r>
-        <w:t>MultiSim</w:t>
-      </w:r>
-      <w:proofErr w:type="spellEnd"/>
-      <w:r>
-        <w:t xml:space="preserve"> Live simulation </w:t>
+        <w:t xml:space="preserve">to build the MultiSim Live simulation </w:t>
       </w:r>
       <w:r>
         <w:t xml:space="preserve">using the information listed in the table below.  </w:t>
@@ -8795,11 +8670,11 @@
           <w:numId w:val="18"/>
         </w:numPr>
       </w:pPr>
-      <w:bookmarkStart w:id="21" w:name="simulation_Q1"/>
+      <w:bookmarkStart w:id="20" w:name="simulation_Q1"/>
       <w:r>
         <w:t xml:space="preserve">Export </w:t>
       </w:r>
-      <w:bookmarkEnd w:id="21"/>
+      <w:bookmarkEnd w:id="20"/>
       <w:r>
         <w:t xml:space="preserve">an image of your schematic </w:t>
       </w:r>
@@ -8827,11 +8702,11 @@
           <w:numId w:val="18"/>
         </w:numPr>
       </w:pPr>
-      <w:bookmarkStart w:id="22" w:name="simulation_Q2"/>
+      <w:bookmarkStart w:id="21" w:name="simulation_Q2"/>
       <w:r>
         <w:t xml:space="preserve">Simulate </w:t>
       </w:r>
-      <w:bookmarkEnd w:id="22"/>
+      <w:bookmarkEnd w:id="21"/>
       <w:r>
         <w:t xml:space="preserve">your </w:t>
       </w:r>
@@ -8847,13 +8722,8 @@
       <w:r>
         <w:t xml:space="preserve"> </w:t>
       </w:r>
-      <w:proofErr w:type="spellStart"/>
-      <w:r>
-        <w:t>ms.</w:t>
-      </w:r>
-      <w:proofErr w:type="spellEnd"/>
-      <w:r>
-        <w:t xml:space="preserve">  Export an image of your timing diagram using the export option in the main menu to output a </w:t>
+      <w:r>
+        <w:t xml:space="preserve">ms.  Export an image of your timing diagram using the export option in the main menu to output a </w:t>
       </w:r>
       <w:r>
         <w:t xml:space="preserve">PNG </w:t>
@@ -8904,11 +8774,11 @@
           <w:vanish/>
         </w:rPr>
       </w:pPr>
-      <w:bookmarkStart w:id="23" w:name="simulation_Q3"/>
+      <w:bookmarkStart w:id="22" w:name="simulation_Q3"/>
       <w:r>
         <w:t xml:space="preserve">Use </w:t>
       </w:r>
-      <w:bookmarkEnd w:id="23"/>
+      <w:bookmarkEnd w:id="22"/>
       <w:r>
         <w:t xml:space="preserve">the timing diagram to measure the </w:t>
       </w:r>
@@ -9075,7 +8945,7 @@
           <w:bCs/>
         </w:rPr>
       </w:pPr>
-      <w:bookmarkStart w:id="24" w:name="simulation_Q4"/>
+      <w:bookmarkStart w:id="23" w:name="simulation_Q4"/>
       <w:r>
         <w:t>U</w:t>
       </w:r>
@@ -9085,7 +8955,7 @@
       <w:r>
         <w:t xml:space="preserve"> </w:t>
       </w:r>
-      <w:bookmarkEnd w:id="24"/>
+      <w:bookmarkEnd w:id="23"/>
       <w:r>
         <w:t xml:space="preserve">the timing diagram to measure the </w:t>
       </w:r>
@@ -9189,7 +9059,7 @@
       </w:r>
     </w:p>
     <w:p>
-      <w:bookmarkStart w:id="25" w:name="_Hlk93766600"/>
+      <w:bookmarkStart w:id="24" w:name="_Hlk93766600"/>
       <w:r>
         <w:t>This week, you</w:t>
       </w:r>
@@ -9287,7 +9157,7 @@
           <w:noProof/>
         </w:rPr>
         <w:drawing>
-          <wp:inline distT="0" distB="0" distL="0" distR="0" wp14:anchorId="1E6A453F" wp14:editId="486FE873">
+          <wp:inline distT="0" distB="0" distL="0" distR="0" wp14:anchorId="1E6A453F" wp14:editId="5B2A9CE4">
             <wp:extent cx="5400000" cy="4178894"/>
             <wp:effectExtent l="0" t="0" r="0" b="0"/>
             <wp:docPr id="50502654" name="Picture 1"/>
@@ -9340,37 +9210,24 @@
       <w:pPr>
         <w:pStyle w:val="Caption"/>
       </w:pPr>
-      <w:bookmarkStart w:id="26" w:name="_Ref81486189"/>
+      <w:bookmarkStart w:id="25" w:name="_Ref81486189"/>
       <w:r>
         <w:t xml:space="preserve">Figure </w:t>
       </w:r>
-      <w:r>
-        <w:fldChar w:fldCharType="begin"/>
-      </w:r>
-      <w:r>
-        <w:instrText xml:space="preserve"> SEQ Figure \* ARABIC </w:instrText>
-      </w:r>
-      <w:r>
-        <w:fldChar w:fldCharType="separate"/>
-      </w:r>
-      <w:r>
-        <w:rPr>
-          <w:noProof/>
-        </w:rPr>
-        <w:t>8</w:t>
-      </w:r>
-      <w:r>
-        <w:rPr>
-          <w:noProof/>
-        </w:rPr>
-        <w:fldChar w:fldCharType="end"/>
-      </w:r>
-      <w:bookmarkEnd w:id="26"/>
+      <w:fldSimple w:instr=" SEQ Figure \* ARABIC ">
+        <w:r>
+          <w:rPr>
+            <w:noProof/>
+          </w:rPr>
+          <w:t>8</w:t>
+        </w:r>
+      </w:fldSimple>
+      <w:bookmarkEnd w:id="25"/>
       <w:r>
         <w:t xml:space="preserve">: The schematic for the BJT curve tracer. </w:t>
       </w:r>
     </w:p>
-    <w:bookmarkEnd w:id="25"/>
+    <w:bookmarkEnd w:id="24"/>
     <w:p>
       <w:pPr>
         <w:pStyle w:val="Heading2"/>
@@ -9434,16 +9291,11 @@
         <w:t xml:space="preserve">enables </w:t>
       </w:r>
       <w:r>
-        <w:t xml:space="preserve">you to supply power to the BJT curve tracer board from either </w:t>
-      </w:r>
-      <w:proofErr w:type="gramStart"/>
-      <w:r>
-        <w:t>a</w:t>
+        <w:t>you to supply power to the BJT curve tracer board from either a</w:t>
       </w:r>
       <w:r>
         <w:t>n</w:t>
       </w:r>
-      <w:proofErr w:type="gramEnd"/>
       <w:r>
         <w:t xml:space="preserve"> </w:t>
       </w:r>
@@ -9790,15 +9642,7 @@
         <w:t xml:space="preserve">.  </w:t>
       </w:r>
       <w:r>
-        <w:t xml:space="preserve">These wire loops make it easy to connect oscilloscope probes and alligator clips to </w:t>
-      </w:r>
-      <w:proofErr w:type="gramStart"/>
-      <w:r>
-        <w:t>your</w:t>
-      </w:r>
-      <w:proofErr w:type="gramEnd"/>
-      <w:r>
-        <w:t xml:space="preserve"> to your circuit.  Consult </w:t>
+        <w:t xml:space="preserve">These wire loops make it easy to connect oscilloscope probes and alligator clips to your to your circuit.  Consult </w:t>
       </w:r>
       <w:r>
         <w:t xml:space="preserve">the Assembly Guide for a </w:t>
@@ -9809,7 +9653,7 @@
       <w:r>
         <w:t xml:space="preserve">list of test point connections that you should solder this week.  </w:t>
       </w:r>
-      <w:bookmarkStart w:id="27" w:name="_Hlk93767319"/>
+      <w:bookmarkStart w:id="26" w:name="_Hlk93767319"/>
     </w:p>
     <w:p>
       <w:pPr>
@@ -9919,32 +9763,19 @@
       <w:pPr>
         <w:pStyle w:val="Caption"/>
       </w:pPr>
-      <w:bookmarkStart w:id="28" w:name="_Ref81424711"/>
+      <w:bookmarkStart w:id="27" w:name="_Ref81424711"/>
       <w:r>
         <w:t xml:space="preserve">Figure </w:t>
       </w:r>
-      <w:r>
-        <w:fldChar w:fldCharType="begin"/>
-      </w:r>
-      <w:r>
-        <w:instrText xml:space="preserve"> SEQ Figure \* ARABIC </w:instrText>
-      </w:r>
-      <w:r>
-        <w:fldChar w:fldCharType="separate"/>
-      </w:r>
-      <w:r>
-        <w:rPr>
-          <w:noProof/>
-        </w:rPr>
-        <w:t>9</w:t>
-      </w:r>
-      <w:r>
-        <w:rPr>
-          <w:noProof/>
-        </w:rPr>
-        <w:fldChar w:fldCharType="end"/>
-      </w:r>
-      <w:bookmarkEnd w:id="28"/>
+      <w:fldSimple w:instr=" SEQ Figure \* ARABIC ">
+        <w:r>
+          <w:rPr>
+            <w:noProof/>
+          </w:rPr>
+          <w:t>9</w:t>
+        </w:r>
+      </w:fldSimple>
+      <w:bookmarkEnd w:id="27"/>
       <w:r>
         <w:t>: The colored bands on resistors indicate their resistance value.</w:t>
       </w:r>
@@ -9984,63 +9815,7 @@
         <w:t>±</w:t>
       </w:r>
       <w:r>
-        <w:t xml:space="preserve">5%   The first three bands are the resistance, in this case 22 </w:t>
-      </w:r>
-      <w:proofErr w:type="spellStart"/>
-      <w:r>
-        <w:t>kΩ</w:t>
-      </w:r>
-      <w:proofErr w:type="spellEnd"/>
-      <w:r>
-        <w:t xml:space="preserve">.  The fourth band is the range of resistances you can expect the resistor to have.  This phrase means the actual resistance of the example resistor could be as low as 22 </w:t>
-      </w:r>
-      <w:proofErr w:type="spellStart"/>
-      <w:r>
-        <w:t>kΩ</w:t>
-      </w:r>
-      <w:proofErr w:type="spellEnd"/>
-      <w:r>
-        <w:t xml:space="preserve"> – 0.05*22 </w:t>
-      </w:r>
-      <w:proofErr w:type="spellStart"/>
-      <w:r>
-        <w:t>kΩ</w:t>
-      </w:r>
-      <w:proofErr w:type="spellEnd"/>
-      <w:r>
-        <w:t xml:space="preserve"> = 22 </w:t>
-      </w:r>
-      <w:proofErr w:type="spellStart"/>
-      <w:r>
-        <w:t>kΩ</w:t>
-      </w:r>
-      <w:proofErr w:type="spellEnd"/>
-      <w:r>
-        <w:t xml:space="preserve"> – 1.1 </w:t>
-      </w:r>
-      <w:proofErr w:type="spellStart"/>
-      <w:r>
-        <w:t>kΩ</w:t>
-      </w:r>
-      <w:proofErr w:type="spellEnd"/>
-      <w:r>
-        <w:t xml:space="preserve"> = 20.9 </w:t>
-      </w:r>
-      <w:proofErr w:type="spellStart"/>
-      <w:r>
-        <w:t>kΩ</w:t>
-      </w:r>
-      <w:proofErr w:type="spellEnd"/>
-      <w:r>
-        <w:t xml:space="preserve"> or as high as 23.1 </w:t>
-      </w:r>
-      <w:proofErr w:type="spellStart"/>
-      <w:r>
-        <w:t>kΩ</w:t>
-      </w:r>
-      <w:proofErr w:type="spellEnd"/>
-      <w:r>
-        <w:t xml:space="preserve">. </w:t>
+        <w:t xml:space="preserve">5%   The first three bands are the resistance, in this case 22 kΩ.  The fourth band is the range of resistances you can expect the resistor to have.  This phrase means the actual resistance of the example resistor could be as low as 22 kΩ – 0.05*22 kΩ = 22 kΩ – 1.1 kΩ = 20.9 kΩ or as high as 23.1 kΩ. </w:t>
       </w:r>
       <w:r>
         <w:t>Check your understanding by filling in</w:t>
@@ -10085,33 +9860,20 @@
         <w:keepNext/>
         <w:ind w:left="0" w:firstLine="0"/>
       </w:pPr>
-      <w:bookmarkStart w:id="29" w:name="_Ref81764656"/>
+      <w:bookmarkStart w:id="28" w:name="_Ref81764656"/>
       <w:r>
         <w:lastRenderedPageBreak/>
         <w:t xml:space="preserve">Table </w:t>
       </w:r>
-      <w:r>
-        <w:fldChar w:fldCharType="begin"/>
-      </w:r>
-      <w:r>
-        <w:instrText xml:space="preserve"> SEQ Table \* ARABIC </w:instrText>
-      </w:r>
-      <w:r>
-        <w:fldChar w:fldCharType="separate"/>
-      </w:r>
-      <w:r>
-        <w:rPr>
-          <w:noProof/>
-        </w:rPr>
-        <w:t>2</w:t>
-      </w:r>
-      <w:r>
-        <w:rPr>
-          <w:noProof/>
-        </w:rPr>
-        <w:fldChar w:fldCharType="end"/>
-      </w:r>
-      <w:bookmarkEnd w:id="29"/>
+      <w:fldSimple w:instr=" SEQ Table \* ARABIC ">
+        <w:r>
+          <w:rPr>
+            <w:noProof/>
+          </w:rPr>
+          <w:t>2</w:t>
+        </w:r>
+      </w:fldSimple>
+      <w:bookmarkEnd w:id="28"/>
       <w:r>
         <w:t>: Complete the missing entries in the table of resistance color codes.</w:t>
       </w:r>
@@ -10145,7 +9907,6 @@
               </w:tabs>
               <w:spacing w:before="100" w:beforeAutospacing="1" w:after="100" w:afterAutospacing="1"/>
               <w:ind w:left="0" w:firstLine="0"/>
-              <w:outlineLvl w:val="0"/>
               <w:rPr>
                 <w:b w:val="0"/>
                 <w:bCs/>
@@ -10174,7 +9935,6 @@
               </w:tabs>
               <w:spacing w:before="100" w:beforeAutospacing="1" w:after="100" w:afterAutospacing="1"/>
               <w:ind w:left="0" w:firstLine="0"/>
-              <w:outlineLvl w:val="0"/>
               <w:rPr>
                 <w:b w:val="0"/>
                 <w:bCs/>
@@ -10203,7 +9963,6 @@
               </w:tabs>
               <w:spacing w:before="100" w:beforeAutospacing="1" w:after="100" w:afterAutospacing="1"/>
               <w:ind w:left="0" w:firstLine="0"/>
-              <w:outlineLvl w:val="0"/>
               <w:rPr>
                 <w:b w:val="0"/>
                 <w:bCs/>
@@ -10232,7 +9991,6 @@
               </w:tabs>
               <w:spacing w:before="100" w:beforeAutospacing="1" w:after="100" w:afterAutospacing="1"/>
               <w:ind w:left="0" w:firstLine="0"/>
-              <w:outlineLvl w:val="0"/>
               <w:rPr>
                 <w:b w:val="0"/>
                 <w:bCs/>
@@ -10261,7 +10019,6 @@
               </w:tabs>
               <w:spacing w:before="100" w:beforeAutospacing="1" w:after="100" w:afterAutospacing="1"/>
               <w:ind w:left="0" w:firstLine="0"/>
-              <w:outlineLvl w:val="0"/>
               <w:rPr>
                 <w:b w:val="0"/>
                 <w:bCs/>
@@ -10295,7 +10052,6 @@
               </w:tabs>
               <w:spacing w:before="100" w:beforeAutospacing="1" w:after="100" w:afterAutospacing="1"/>
               <w:ind w:left="0" w:firstLine="0"/>
-              <w:outlineLvl w:val="0"/>
               <w:rPr>
                 <w:b w:val="0"/>
                 <w:bCs/>
@@ -10324,7 +10080,6 @@
               </w:tabs>
               <w:spacing w:before="100" w:beforeAutospacing="1" w:after="100" w:afterAutospacing="1"/>
               <w:ind w:left="0" w:firstLine="0"/>
-              <w:outlineLvl w:val="0"/>
               <w:rPr>
                 <w:b w:val="0"/>
                 <w:bCs/>
@@ -10345,7 +10100,6 @@
               </w:tabs>
               <w:spacing w:before="100" w:beforeAutospacing="1" w:after="100" w:afterAutospacing="1"/>
               <w:ind w:left="0" w:firstLine="0"/>
-              <w:outlineLvl w:val="0"/>
               <w:rPr>
                 <w:b w:val="0"/>
                 <w:bCs/>
@@ -10366,7 +10120,6 @@
               </w:tabs>
               <w:spacing w:before="100" w:beforeAutospacing="1" w:after="100" w:afterAutospacing="1"/>
               <w:ind w:left="0" w:firstLine="0"/>
-              <w:outlineLvl w:val="0"/>
               <w:rPr>
                 <w:b w:val="0"/>
                 <w:bCs/>
@@ -10387,7 +10140,6 @@
               </w:tabs>
               <w:spacing w:before="100" w:beforeAutospacing="1" w:after="100" w:afterAutospacing="1"/>
               <w:ind w:left="0" w:firstLine="0"/>
-              <w:outlineLvl w:val="0"/>
               <w:rPr>
                 <w:b w:val="0"/>
                 <w:bCs/>
@@ -10413,7 +10165,6 @@
               </w:tabs>
               <w:spacing w:before="100" w:beforeAutospacing="1" w:after="100" w:afterAutospacing="1"/>
               <w:ind w:left="0" w:firstLine="0"/>
-              <w:outlineLvl w:val="0"/>
               <w:rPr>
                 <w:b w:val="0"/>
                 <w:bCs/>
@@ -10442,7 +10193,6 @@
               </w:tabs>
               <w:spacing w:before="100" w:beforeAutospacing="1" w:after="100" w:afterAutospacing="1"/>
               <w:ind w:left="0" w:firstLine="0"/>
-              <w:outlineLvl w:val="0"/>
               <w:rPr>
                 <w:b w:val="0"/>
                 <w:bCs/>
@@ -10463,7 +10213,6 @@
               </w:tabs>
               <w:spacing w:before="100" w:beforeAutospacing="1" w:after="100" w:afterAutospacing="1"/>
               <w:ind w:left="0" w:firstLine="0"/>
-              <w:outlineLvl w:val="0"/>
               <w:rPr>
                 <w:b w:val="0"/>
                 <w:bCs/>
@@ -10484,7 +10233,6 @@
               </w:tabs>
               <w:spacing w:before="100" w:beforeAutospacing="1" w:after="100" w:afterAutospacing="1"/>
               <w:ind w:left="0" w:firstLine="0"/>
-              <w:outlineLvl w:val="0"/>
               <w:rPr>
                 <w:b w:val="0"/>
                 <w:bCs/>
@@ -10505,7 +10253,6 @@
               </w:tabs>
               <w:spacing w:before="100" w:beforeAutospacing="1" w:after="100" w:afterAutospacing="1"/>
               <w:ind w:left="0" w:firstLine="0"/>
-              <w:outlineLvl w:val="0"/>
               <w:rPr>
                 <w:b w:val="0"/>
                 <w:bCs/>
@@ -10531,7 +10278,6 @@
               </w:tabs>
               <w:spacing w:before="100" w:beforeAutospacing="1" w:after="100" w:afterAutospacing="1"/>
               <w:ind w:left="0" w:firstLine="0"/>
-              <w:outlineLvl w:val="0"/>
               <w:rPr>
                 <w:b w:val="0"/>
                 <w:bCs/>
@@ -10560,7 +10306,6 @@
               </w:tabs>
               <w:spacing w:before="100" w:beforeAutospacing="1" w:after="100" w:afterAutospacing="1"/>
               <w:ind w:left="0" w:firstLine="0"/>
-              <w:outlineLvl w:val="0"/>
               <w:rPr>
                 <w:b w:val="0"/>
                 <w:bCs/>
@@ -10581,7 +10326,6 @@
               </w:tabs>
               <w:spacing w:before="100" w:beforeAutospacing="1" w:after="100" w:afterAutospacing="1"/>
               <w:ind w:left="0" w:firstLine="0"/>
-              <w:outlineLvl w:val="0"/>
               <w:rPr>
                 <w:b w:val="0"/>
                 <w:bCs/>
@@ -10602,7 +10346,6 @@
               </w:tabs>
               <w:spacing w:before="100" w:beforeAutospacing="1" w:after="100" w:afterAutospacing="1"/>
               <w:ind w:left="0" w:firstLine="0"/>
-              <w:outlineLvl w:val="0"/>
               <w:rPr>
                 <w:b w:val="0"/>
                 <w:bCs/>
@@ -10623,7 +10366,6 @@
               </w:tabs>
               <w:spacing w:before="100" w:beforeAutospacing="1" w:after="100" w:afterAutospacing="1"/>
               <w:ind w:left="0" w:firstLine="0"/>
-              <w:outlineLvl w:val="0"/>
               <w:rPr>
                 <w:b w:val="0"/>
                 <w:bCs/>
@@ -10657,7 +10399,6 @@
               </w:tabs>
               <w:spacing w:before="100" w:beforeAutospacing="1" w:after="100" w:afterAutospacing="1"/>
               <w:ind w:left="0" w:firstLine="0"/>
-              <w:outlineLvl w:val="0"/>
               <w:rPr>
                 <w:b w:val="0"/>
                 <w:bCs/>
@@ -10686,7 +10427,6 @@
               </w:tabs>
               <w:spacing w:before="100" w:beforeAutospacing="1" w:after="100" w:afterAutospacing="1"/>
               <w:ind w:left="0" w:firstLine="0"/>
-              <w:outlineLvl w:val="0"/>
               <w:rPr>
                 <w:b w:val="0"/>
                 <w:bCs/>
@@ -10707,7 +10447,6 @@
               </w:tabs>
               <w:spacing w:before="100" w:beforeAutospacing="1" w:after="100" w:afterAutospacing="1"/>
               <w:ind w:left="0" w:firstLine="0"/>
-              <w:outlineLvl w:val="0"/>
               <w:rPr>
                 <w:b w:val="0"/>
                 <w:bCs/>
@@ -10736,7 +10475,6 @@
               </w:tabs>
               <w:spacing w:before="100" w:beforeAutospacing="1" w:after="100" w:afterAutospacing="1"/>
               <w:ind w:left="0" w:firstLine="0"/>
-              <w:outlineLvl w:val="0"/>
               <w:rPr>
                 <w:b w:val="0"/>
                 <w:bCs/>
@@ -10757,7 +10495,6 @@
               </w:tabs>
               <w:spacing w:before="100" w:beforeAutospacing="1" w:after="100" w:afterAutospacing="1"/>
               <w:ind w:left="0" w:firstLine="0"/>
-              <w:outlineLvl w:val="0"/>
               <w:rPr>
                 <w:b w:val="0"/>
                 <w:bCs/>
@@ -10783,7 +10520,6 @@
               </w:tabs>
               <w:spacing w:before="100" w:beforeAutospacing="1" w:after="100" w:afterAutospacing="1"/>
               <w:ind w:left="0" w:firstLine="0"/>
-              <w:outlineLvl w:val="0"/>
               <w:rPr>
                 <w:b w:val="0"/>
                 <w:bCs/>
@@ -10812,7 +10548,6 @@
               </w:tabs>
               <w:spacing w:before="100" w:beforeAutospacing="1" w:after="100" w:afterAutospacing="1"/>
               <w:ind w:left="0" w:firstLine="0"/>
-              <w:outlineLvl w:val="0"/>
               <w:rPr>
                 <w:b w:val="0"/>
                 <w:bCs/>
@@ -10833,7 +10568,6 @@
               </w:tabs>
               <w:spacing w:before="100" w:beforeAutospacing="1" w:after="100" w:afterAutospacing="1"/>
               <w:ind w:left="0" w:firstLine="0"/>
-              <w:outlineLvl w:val="0"/>
               <w:rPr>
                 <w:b w:val="0"/>
                 <w:bCs/>
@@ -10854,7 +10588,6 @@
               </w:tabs>
               <w:spacing w:before="100" w:beforeAutospacing="1" w:after="100" w:afterAutospacing="1"/>
               <w:ind w:left="0" w:firstLine="0"/>
-              <w:outlineLvl w:val="0"/>
               <w:rPr>
                 <w:b w:val="0"/>
                 <w:bCs/>
@@ -10875,7 +10608,6 @@
               </w:tabs>
               <w:spacing w:before="100" w:beforeAutospacing="1" w:after="100" w:afterAutospacing="1"/>
               <w:ind w:left="0" w:firstLine="0"/>
-              <w:outlineLvl w:val="0"/>
               <w:rPr>
                 <w:b w:val="0"/>
                 <w:bCs/>
@@ -10901,7 +10633,6 @@
               </w:tabs>
               <w:spacing w:before="100" w:beforeAutospacing="1" w:after="100" w:afterAutospacing="1"/>
               <w:ind w:left="0" w:firstLine="0"/>
-              <w:outlineLvl w:val="0"/>
               <w:rPr>
                 <w:b w:val="0"/>
                 <w:bCs/>
@@ -10930,7 +10661,6 @@
               </w:tabs>
               <w:spacing w:before="100" w:beforeAutospacing="1" w:after="100" w:afterAutospacing="1"/>
               <w:ind w:left="0" w:firstLine="0"/>
-              <w:outlineLvl w:val="0"/>
               <w:rPr>
                 <w:b w:val="0"/>
                 <w:bCs/>
@@ -10951,7 +10681,6 @@
               </w:tabs>
               <w:spacing w:before="100" w:beforeAutospacing="1" w:after="100" w:afterAutospacing="1"/>
               <w:ind w:left="0" w:firstLine="0"/>
-              <w:outlineLvl w:val="0"/>
               <w:rPr>
                 <w:b w:val="0"/>
                 <w:bCs/>
@@ -10972,7 +10701,6 @@
               </w:tabs>
               <w:spacing w:before="100" w:beforeAutospacing="1" w:after="100" w:afterAutospacing="1"/>
               <w:ind w:left="0" w:firstLine="0"/>
-              <w:outlineLvl w:val="0"/>
               <w:rPr>
                 <w:b w:val="0"/>
                 <w:bCs/>
@@ -10993,7 +10721,6 @@
               </w:tabs>
               <w:spacing w:before="100" w:beforeAutospacing="1" w:after="100" w:afterAutospacing="1"/>
               <w:ind w:left="0" w:firstLine="0"/>
-              <w:outlineLvl w:val="0"/>
               <w:rPr>
                 <w:b w:val="0"/>
                 <w:bCs/>
@@ -11019,7 +10746,6 @@
               </w:tabs>
               <w:spacing w:before="100" w:beforeAutospacing="1" w:after="100" w:afterAutospacing="1"/>
               <w:ind w:left="0" w:firstLine="0"/>
-              <w:outlineLvl w:val="0"/>
               <w:rPr>
                 <w:b w:val="0"/>
                 <w:bCs/>
@@ -11048,7 +10774,6 @@
               </w:tabs>
               <w:spacing w:before="100" w:beforeAutospacing="1" w:after="100" w:afterAutospacing="1"/>
               <w:ind w:left="0" w:firstLine="0"/>
-              <w:outlineLvl w:val="0"/>
               <w:rPr>
                 <w:b w:val="0"/>
                 <w:bCs/>
@@ -11077,7 +10802,6 @@
               </w:tabs>
               <w:spacing w:before="100" w:beforeAutospacing="1" w:after="100" w:afterAutospacing="1"/>
               <w:ind w:left="0" w:firstLine="0"/>
-              <w:outlineLvl w:val="0"/>
               <w:rPr>
                 <w:b w:val="0"/>
                 <w:bCs/>
@@ -11098,7 +10822,6 @@
               </w:tabs>
               <w:spacing w:before="100" w:beforeAutospacing="1" w:after="100" w:afterAutospacing="1"/>
               <w:ind w:left="0" w:firstLine="0"/>
-              <w:outlineLvl w:val="0"/>
               <w:rPr>
                 <w:b w:val="0"/>
                 <w:bCs/>
@@ -11119,7 +10842,6 @@
               </w:tabs>
               <w:spacing w:before="100" w:beforeAutospacing="1" w:after="100" w:afterAutospacing="1"/>
               <w:ind w:left="0" w:firstLine="0"/>
-              <w:outlineLvl w:val="0"/>
               <w:rPr>
                 <w:b w:val="0"/>
                 <w:bCs/>
@@ -11145,7 +10867,6 @@
               </w:tabs>
               <w:spacing w:before="100" w:beforeAutospacing="1" w:after="100" w:afterAutospacing="1"/>
               <w:ind w:left="0" w:firstLine="0"/>
-              <w:outlineLvl w:val="0"/>
               <w:rPr>
                 <w:b w:val="0"/>
                 <w:bCs/>
@@ -11174,7 +10895,6 @@
               </w:tabs>
               <w:spacing w:before="100" w:beforeAutospacing="1" w:after="100" w:afterAutospacing="1"/>
               <w:ind w:left="0" w:firstLine="0"/>
-              <w:outlineLvl w:val="0"/>
               <w:rPr>
                 <w:b w:val="0"/>
                 <w:bCs/>
@@ -11195,7 +10915,6 @@
               </w:tabs>
               <w:spacing w:before="100" w:beforeAutospacing="1" w:after="100" w:afterAutospacing="1"/>
               <w:ind w:left="0" w:firstLine="0"/>
-              <w:outlineLvl w:val="0"/>
               <w:rPr>
                 <w:b w:val="0"/>
                 <w:bCs/>
@@ -11216,7 +10935,6 @@
               </w:tabs>
               <w:spacing w:before="100" w:beforeAutospacing="1" w:after="100" w:afterAutospacing="1"/>
               <w:ind w:left="0" w:firstLine="0"/>
-              <w:outlineLvl w:val="0"/>
               <w:rPr>
                 <w:b w:val="0"/>
                 <w:bCs/>
@@ -11237,7 +10955,6 @@
               </w:tabs>
               <w:spacing w:before="100" w:beforeAutospacing="1" w:after="100" w:afterAutospacing="1"/>
               <w:ind w:left="0" w:firstLine="0"/>
-              <w:outlineLvl w:val="0"/>
               <w:rPr>
                 <w:b w:val="0"/>
                 <w:bCs/>
@@ -11263,7 +10980,6 @@
               </w:tabs>
               <w:spacing w:before="100" w:beforeAutospacing="1" w:after="100" w:afterAutospacing="1"/>
               <w:ind w:left="0" w:firstLine="0"/>
-              <w:outlineLvl w:val="0"/>
               <w:rPr>
                 <w:b w:val="0"/>
                 <w:bCs/>
@@ -11292,7 +11008,6 @@
               </w:tabs>
               <w:spacing w:before="100" w:beforeAutospacing="1" w:after="100" w:afterAutospacing="1"/>
               <w:ind w:left="0" w:firstLine="0"/>
-              <w:outlineLvl w:val="0"/>
               <w:rPr>
                 <w:b w:val="0"/>
                 <w:bCs/>
@@ -11313,7 +11028,6 @@
               </w:tabs>
               <w:spacing w:before="100" w:beforeAutospacing="1" w:after="100" w:afterAutospacing="1"/>
               <w:ind w:left="0" w:firstLine="0"/>
-              <w:outlineLvl w:val="0"/>
               <w:rPr>
                 <w:b w:val="0"/>
                 <w:bCs/>
@@ -11334,7 +11048,6 @@
               </w:tabs>
               <w:spacing w:before="100" w:beforeAutospacing="1" w:after="100" w:afterAutospacing="1"/>
               <w:ind w:left="0" w:firstLine="0"/>
-              <w:outlineLvl w:val="0"/>
               <w:rPr>
                 <w:b w:val="0"/>
                 <w:bCs/>
@@ -11363,7 +11076,6 @@
               </w:tabs>
               <w:spacing w:before="100" w:beforeAutospacing="1" w:after="100" w:afterAutospacing="1"/>
               <w:ind w:left="0" w:firstLine="0"/>
-              <w:outlineLvl w:val="0"/>
               <w:rPr>
                 <w:b w:val="0"/>
                 <w:bCs/>
@@ -11389,7 +11101,6 @@
               </w:tabs>
               <w:spacing w:before="100" w:beforeAutospacing="1" w:after="100" w:afterAutospacing="1"/>
               <w:ind w:left="0" w:firstLine="0"/>
-              <w:outlineLvl w:val="0"/>
               <w:rPr>
                 <w:b w:val="0"/>
                 <w:bCs/>
@@ -11418,7 +11129,6 @@
               </w:tabs>
               <w:spacing w:before="100" w:beforeAutospacing="1" w:after="100" w:afterAutospacing="1"/>
               <w:ind w:left="0" w:firstLine="0"/>
-              <w:outlineLvl w:val="0"/>
               <w:rPr>
                 <w:b w:val="0"/>
                 <w:bCs/>
@@ -11439,7 +11149,6 @@
               </w:tabs>
               <w:spacing w:before="100" w:beforeAutospacing="1" w:after="100" w:afterAutospacing="1"/>
               <w:ind w:left="0" w:firstLine="0"/>
-              <w:outlineLvl w:val="0"/>
               <w:rPr>
                 <w:b w:val="0"/>
                 <w:bCs/>
@@ -11460,7 +11169,6 @@
               </w:tabs>
               <w:spacing w:before="100" w:beforeAutospacing="1" w:after="100" w:afterAutospacing="1"/>
               <w:ind w:left="0" w:firstLine="0"/>
-              <w:outlineLvl w:val="0"/>
               <w:rPr>
                 <w:b w:val="0"/>
                 <w:bCs/>
@@ -11481,7 +11189,6 @@
               </w:tabs>
               <w:spacing w:before="100" w:beforeAutospacing="1" w:after="100" w:afterAutospacing="1"/>
               <w:ind w:left="0" w:firstLine="0"/>
-              <w:outlineLvl w:val="0"/>
               <w:rPr>
                 <w:b w:val="0"/>
                 <w:bCs/>
@@ -11507,7 +11214,6 @@
               </w:tabs>
               <w:spacing w:before="100" w:beforeAutospacing="1" w:after="100" w:afterAutospacing="1"/>
               <w:ind w:left="0" w:firstLine="0"/>
-              <w:outlineLvl w:val="0"/>
               <w:rPr>
                 <w:b w:val="0"/>
                 <w:bCs/>
@@ -11536,7 +11242,6 @@
               </w:tabs>
               <w:spacing w:before="100" w:beforeAutospacing="1" w:after="100" w:afterAutospacing="1"/>
               <w:ind w:left="0" w:firstLine="0"/>
-              <w:outlineLvl w:val="0"/>
               <w:rPr>
                 <w:b w:val="0"/>
                 <w:bCs/>
@@ -11557,7 +11262,6 @@
               </w:tabs>
               <w:spacing w:before="100" w:beforeAutospacing="1" w:after="100" w:afterAutospacing="1"/>
               <w:ind w:left="0" w:firstLine="0"/>
-              <w:outlineLvl w:val="0"/>
               <w:rPr>
                 <w:b w:val="0"/>
                 <w:bCs/>
@@ -11578,7 +11282,6 @@
               </w:tabs>
               <w:spacing w:before="100" w:beforeAutospacing="1" w:after="100" w:afterAutospacing="1"/>
               <w:ind w:left="0" w:firstLine="0"/>
-              <w:outlineLvl w:val="0"/>
               <w:rPr>
                 <w:b w:val="0"/>
                 <w:bCs/>
@@ -11599,7 +11302,6 @@
               </w:tabs>
               <w:spacing w:before="100" w:beforeAutospacing="1" w:after="100" w:afterAutospacing="1"/>
               <w:ind w:left="0" w:firstLine="0"/>
-              <w:outlineLvl w:val="0"/>
               <w:rPr>
                 <w:b w:val="0"/>
                 <w:bCs/>
@@ -11723,32 +11425,19 @@
         <w:pStyle w:val="Caption"/>
         <w:keepNext/>
       </w:pPr>
-      <w:bookmarkStart w:id="30" w:name="_Ref93319897"/>
+      <w:bookmarkStart w:id="29" w:name="_Ref93319897"/>
       <w:r>
         <w:t xml:space="preserve">Table </w:t>
       </w:r>
-      <w:r>
-        <w:fldChar w:fldCharType="begin"/>
-      </w:r>
-      <w:r>
-        <w:instrText xml:space="preserve"> SEQ Table \* ARABIC </w:instrText>
-      </w:r>
-      <w:r>
-        <w:fldChar w:fldCharType="separate"/>
-      </w:r>
-      <w:r>
-        <w:rPr>
-          <w:noProof/>
-        </w:rPr>
-        <w:t>3</w:t>
-      </w:r>
-      <w:r>
-        <w:rPr>
-          <w:noProof/>
-        </w:rPr>
-        <w:fldChar w:fldCharType="end"/>
-      </w:r>
-      <w:bookmarkEnd w:id="30"/>
+      <w:fldSimple w:instr=" SEQ Table \* ARABIC ">
+        <w:r>
+          <w:rPr>
+            <w:noProof/>
+          </w:rPr>
+          <w:t>3</w:t>
+        </w:r>
+      </w:fldSimple>
+      <w:bookmarkEnd w:id="29"/>
       <w:r>
         <w:t>: Match the schematic symbol with the corresponding part.</w:t>
       </w:r>
@@ -12803,10 +12492,10 @@
                   <v:path o:extrusionok="f" gradientshapeok="t" o:connecttype="rect"/>
                   <o:lock v:ext="edit" aspectratio="t"/>
                 </v:shapetype>
-                <v:shape id="_x0000_i1025" type="#_x0000_t75" style="width:53.8pt;height:54.2pt" o:ole="">
+                <v:shape id="_x0000_i1025" type="#_x0000_t75" style="width:54pt;height:54pt" o:ole="">
                   <v:imagedata r:id="rId30" o:title=""/>
                 </v:shape>
-                <o:OLEObject Type="Embed" ProgID="PBrush" ShapeID="_x0000_i1025" DrawAspect="Content" ObjectID="_1794998884" r:id="rId31"/>
+                <o:OLEObject Type="Embed" ProgID="PBrush" ShapeID="_x0000_i1025" DrawAspect="Content" ObjectID="_1795346076" r:id="rId31"/>
               </w:object>
             </w:r>
           </w:p>
@@ -13060,10 +12749,10 @@
             </w:r>
             <w:r>
               <w:object w:dxaOrig="3696" w:dyaOrig="5040" w14:anchorId="24D8BBC0">
-                <v:shape id="_x0000_i1026" type="#_x0000_t75" style="width:41.95pt;height:53.8pt" o:ole="">
+                <v:shape id="_x0000_i1026" type="#_x0000_t75" style="width:42pt;height:53.45pt" o:ole="">
                   <v:imagedata r:id="rId35" o:title=""/>
                 </v:shape>
-                <o:OLEObject Type="Embed" ProgID="PBrush" ShapeID="_x0000_i1026" DrawAspect="Content" ObjectID="_1794998885" r:id="rId36"/>
+                <o:OLEObject Type="Embed" ProgID="PBrush" ShapeID="_x0000_i1026" DrawAspect="Content" ObjectID="_1795346077" r:id="rId36"/>
               </w:object>
             </w:r>
           </w:p>
@@ -13322,7 +13011,7 @@
           </w:p>
         </w:tc>
       </w:tr>
-      <w:bookmarkEnd w:id="27"/>
+      <w:bookmarkEnd w:id="26"/>
     </w:tbl>
     <w:p>
       <w:pPr>
@@ -13365,7 +13054,7 @@
       </w:r>
     </w:p>
     <w:p>
-      <w:bookmarkStart w:id="31" w:name="_Hlk183955766"/>
+      <w:bookmarkStart w:id="30" w:name="_Hlk183955766"/>
       <w:r>
         <w:t xml:space="preserve">Once you have completed assembly of your POWER and 555 TIMER subsystems, </w:t>
       </w:r>
@@ -13379,7 +13068,7 @@
         <w:t>.</w:t>
       </w:r>
     </w:p>
-    <w:bookmarkEnd w:id="31"/>
+    <w:bookmarkEnd w:id="30"/>
     <w:p>
       <w:pPr>
         <w:pStyle w:val="ListParagraph"/>
@@ -13454,17 +13143,8 @@
                 <w:b w:val="0"/>
                 <w:bCs w:val="0"/>
               </w:rPr>
-              <w:t xml:space="preserve">555PULSE </w:t>
+              <w:t>555PULSE testpoint</w:t>
             </w:r>
-            <w:proofErr w:type="spellStart"/>
-            <w:r>
-              <w:rPr>
-                <w:b w:val="0"/>
-                <w:bCs w:val="0"/>
-              </w:rPr>
-              <w:t>testpoint</w:t>
-            </w:r>
-            <w:proofErr w:type="spellEnd"/>
           </w:p>
         </w:tc>
       </w:tr>
@@ -13893,15 +13573,7 @@
         <w:contextualSpacing w:val="0"/>
       </w:pPr>
       <w:r>
-        <w:t xml:space="preserve">Set the GND reference of Ch 1 and Ch 2 to the lowest visible reticule. The waveforms will overlap the same as they did in the </w:t>
-      </w:r>
-      <w:proofErr w:type="spellStart"/>
-      <w:r>
-        <w:t>MultiSim</w:t>
-      </w:r>
-      <w:proofErr w:type="spellEnd"/>
-      <w:r>
-        <w:t xml:space="preserve"> simulation.  The TRI pin of the 555 Timer is available by </w:t>
+        <w:t xml:space="preserve">Set the GND reference of Ch 1 and Ch 2 to the lowest visible reticule. The waveforms will overlap the same as they did in the MultiSim simulation.  The TRI pin of the 555 Timer is available by </w:t>
       </w:r>
       <w:r>
         <w:t>remove the end of the oscilloscope probe and putting the tip into the yellow circled pad i</w:t>
@@ -14065,69 +13737,48 @@
         <w:pStyle w:val="Caption"/>
         <w:ind w:left="730"/>
       </w:pPr>
-      <w:bookmarkStart w:id="32" w:name="_Ref123110052"/>
+      <w:bookmarkStart w:id="31" w:name="_Ref123110052"/>
       <w:r>
         <w:t xml:space="preserve">Figure </w:t>
       </w:r>
-      <w:r>
-        <w:fldChar w:fldCharType="begin"/>
-      </w:r>
-      <w:r>
-        <w:instrText xml:space="preserve"> SEQ Figure \* ARABIC </w:instrText>
-      </w:r>
-      <w:r>
-        <w:fldChar w:fldCharType="separate"/>
-      </w:r>
-      <w:r>
-        <w:rPr>
-          <w:noProof/>
-        </w:rPr>
-        <w:t>10</w:t>
-      </w:r>
-      <w:r>
-        <w:rPr>
-          <w:noProof/>
-        </w:rPr>
-        <w:fldChar w:fldCharType="end"/>
+      <w:fldSimple w:instr=" SEQ Figure \* ARABIC ">
+        <w:r>
+          <w:rPr>
+            <w:noProof/>
+          </w:rPr>
+          <w:t>10</w:t>
+        </w:r>
+      </w:fldSimple>
+      <w:bookmarkEnd w:id="31"/>
+      <w:r>
+        <w:t xml:space="preserve">: </w:t>
+      </w:r>
+      <w:r>
+        <w:t xml:space="preserve">(Left) </w:t>
+      </w:r>
+      <w:r>
+        <w:t xml:space="preserve">The TRI pin of the 555 Timer is available at </w:t>
+      </w:r>
+      <w:r>
+        <w:t>the circled pad.</w:t>
+      </w:r>
+      <w:r>
+        <w:t xml:space="preserve"> </w:t>
+      </w:r>
+      <w:bookmarkStart w:id="32" w:name="_Hlk183955852"/>
+      <w:r>
+        <w:t>(Right) An</w:t>
+      </w:r>
+      <w:r>
+        <w:t xml:space="preserve"> oscilloscope trace </w:t>
+      </w:r>
+      <w:r>
+        <w:t xml:space="preserve">showing the two output you need to capture.  Note that this image </w:t>
+      </w:r>
+      <w:r>
+        <w:t>was captured on a Rhode&amp;Schwarz HMO724.</w:t>
       </w:r>
       <w:bookmarkEnd w:id="32"/>
-      <w:r>
-        <w:t xml:space="preserve">: </w:t>
-      </w:r>
-      <w:r>
-        <w:t xml:space="preserve">(Left) </w:t>
-      </w:r>
-      <w:r>
-        <w:t xml:space="preserve">The TRI pin of the 555 Timer is available at </w:t>
-      </w:r>
-      <w:r>
-        <w:t>the circled pad.</w:t>
-      </w:r>
-      <w:r>
-        <w:t xml:space="preserve"> </w:t>
-      </w:r>
-      <w:bookmarkStart w:id="33" w:name="_Hlk183955852"/>
-      <w:r>
-        <w:t>(Right) An</w:t>
-      </w:r>
-      <w:r>
-        <w:t xml:space="preserve"> oscilloscope trace </w:t>
-      </w:r>
-      <w:r>
-        <w:t xml:space="preserve">showing the two output you need to capture.  Note that this image </w:t>
-      </w:r>
-      <w:r>
-        <w:t xml:space="preserve">was captured on a </w:t>
-      </w:r>
-      <w:proofErr w:type="spellStart"/>
-      <w:r>
-        <w:t>Rhode&amp;Schwarz</w:t>
-      </w:r>
-      <w:proofErr w:type="spellEnd"/>
-      <w:r>
-        <w:t xml:space="preserve"> HMO724.</w:t>
-      </w:r>
-      <w:bookmarkEnd w:id="33"/>
     </w:p>
     <w:p>
       <w:pPr>
@@ -14138,11 +13789,11 @@
         </w:numPr>
         <w:spacing w:line="240" w:lineRule="auto"/>
       </w:pPr>
-      <w:bookmarkStart w:id="34" w:name="assembly_screenShot"/>
+      <w:bookmarkStart w:id="33" w:name="assembly_screenShot"/>
       <w:r>
         <w:t xml:space="preserve">Take </w:t>
       </w:r>
-      <w:bookmarkEnd w:id="34"/>
+      <w:bookmarkEnd w:id="33"/>
       <w:r>
         <w:t>a s</w:t>
       </w:r>
@@ -14230,11 +13881,11 @@
       <w:pPr>
         <w:pStyle w:val="Heading1"/>
       </w:pPr>
-      <w:bookmarkStart w:id="35" w:name="_Hlk183955870"/>
+      <w:bookmarkStart w:id="34" w:name="_Hlk183955870"/>
       <w:r>
         <w:t>Comparison</w:t>
       </w:r>
-      <w:bookmarkEnd w:id="35"/>
+      <w:bookmarkEnd w:id="34"/>
       <w:r>
         <w:t>:</w:t>
       </w:r>
@@ -14250,7 +13901,7 @@
           <w:bCs/>
         </w:rPr>
       </w:pPr>
-      <w:bookmarkStart w:id="36" w:name="_Hlk93427808"/>
+      <w:bookmarkStart w:id="35" w:name="_Hlk93427808"/>
       <w:r>
         <w:rPr>
           <w:bCs/>
@@ -14329,47 +13980,47 @@
         </w:rPr>
         <w:t xml:space="preserve"> you </w:t>
       </w:r>
-      <w:bookmarkStart w:id="37" w:name="_Hlk183955913"/>
+      <w:bookmarkStart w:id="36" w:name="_Hlk183955913"/>
       <w:r>
         <w:rPr>
           <w:bCs/>
         </w:rPr>
         <w:t xml:space="preserve">found throughout this lab.  </w:t>
       </w:r>
+      <w:bookmarkEnd w:id="35"/>
       <w:bookmarkEnd w:id="36"/>
+      <w:r>
+        <w:rPr>
+          <w:bCs/>
+        </w:rPr>
+        <w:t xml:space="preserve">Represent your answer to 3 significant figures using the units </w:t>
+      </w:r>
+      <w:r>
+        <w:rPr>
+          <w:bCs/>
+        </w:rPr>
+        <w:t xml:space="preserve">given in parenthesis in the </w:t>
+      </w:r>
+      <w:r>
+        <w:rPr>
+          <w:b/>
+        </w:rPr>
+        <w:t>Quantity</w:t>
+      </w:r>
+      <w:r>
+        <w:rPr>
+          <w:bCs/>
+        </w:rPr>
+        <w:t xml:space="preserve"> column.  </w:t>
+      </w:r>
+      <w:bookmarkStart w:id="37" w:name="_Hlk183955958"/>
+      <w:r>
+        <w:rPr>
+          <w:bCs/>
+        </w:rPr>
+        <w:t>You will need this table in later labs, so keep it handy.</w:t>
+      </w:r>
       <w:bookmarkEnd w:id="37"/>
-      <w:r>
-        <w:rPr>
-          <w:bCs/>
-        </w:rPr>
-        <w:t xml:space="preserve">Represent your answer to 3 significant figures using the units </w:t>
-      </w:r>
-      <w:r>
-        <w:rPr>
-          <w:bCs/>
-        </w:rPr>
-        <w:t xml:space="preserve">given in parenthesis in the </w:t>
-      </w:r>
-      <w:r>
-        <w:rPr>
-          <w:b/>
-        </w:rPr>
-        <w:t>Quantity</w:t>
-      </w:r>
-      <w:r>
-        <w:rPr>
-          <w:bCs/>
-        </w:rPr>
-        <w:t xml:space="preserve"> column.  </w:t>
-      </w:r>
-      <w:bookmarkStart w:id="38" w:name="_Hlk183955958"/>
-      <w:r>
-        <w:rPr>
-          <w:bCs/>
-        </w:rPr>
-        <w:t>You will need this table in later labs, so keep it handy.</w:t>
-      </w:r>
-      <w:bookmarkEnd w:id="38"/>
     </w:p>
     <w:p>
       <w:pPr>
@@ -14385,32 +14036,19 @@
         <w:pStyle w:val="Caption"/>
         <w:keepNext/>
       </w:pPr>
-      <w:bookmarkStart w:id="39" w:name="_Ref183891900"/>
+      <w:bookmarkStart w:id="38" w:name="_Ref183891900"/>
       <w:r>
         <w:t xml:space="preserve">Table </w:t>
       </w:r>
-      <w:r>
-        <w:fldChar w:fldCharType="begin"/>
-      </w:r>
-      <w:r>
-        <w:instrText xml:space="preserve"> SEQ Table \* ARABIC </w:instrText>
-      </w:r>
-      <w:r>
-        <w:fldChar w:fldCharType="separate"/>
-      </w:r>
-      <w:r>
-        <w:rPr>
-          <w:noProof/>
-        </w:rPr>
-        <w:t>4</w:t>
-      </w:r>
-      <w:r>
-        <w:rPr>
-          <w:noProof/>
-        </w:rPr>
-        <w:fldChar w:fldCharType="end"/>
-      </w:r>
-      <w:bookmarkEnd w:id="39"/>
+      <w:fldSimple w:instr=" SEQ Table \* ARABIC ">
+        <w:r>
+          <w:rPr>
+            <w:noProof/>
+          </w:rPr>
+          <w:t>4</w:t>
+        </w:r>
+      </w:fldSimple>
+      <w:bookmarkEnd w:id="38"/>
       <w:r>
         <w:t>: Comparison of the timer output from analysis, simulation and the actual circuit.</w:t>
       </w:r>
@@ -15034,15 +14672,7 @@
       </w:pPr>
       <w:r>
         <w:lastRenderedPageBreak/>
-        <w:t xml:space="preserve">Hint, use </w:t>
-      </w:r>
-      <w:proofErr w:type="spellStart"/>
-      <w:r>
-        <w:t>Ctrl+click</w:t>
-      </w:r>
-      <w:proofErr w:type="spellEnd"/>
-      <w:r>
-        <w:t xml:space="preserve"> to follow links.  This also works for all the Figures and Tables in these labs.</w:t>
+        <w:t>Hint, use Ctrl+click to follow links.  This also works for all the Figures and Tables in these labs.</w:t>
       </w:r>
     </w:p>
     <w:p>
@@ -15172,7 +14802,6 @@
         </w:rPr>
         <w:tab/>
       </w:r>
-      <w:proofErr w:type="gramStart"/>
       <w:r>
         <w:rPr>
           <w:bCs/>
@@ -15208,14 +14837,7 @@
         <w:rPr>
           <w:bCs/>
         </w:rPr>
-        <w:t>vs.</w:t>
-      </w:r>
-      <w:proofErr w:type="gramEnd"/>
-      <w:r>
-        <w:rPr>
-          <w:bCs/>
-        </w:rPr>
-        <w:t xml:space="preserve"> TRI state</w:t>
+        <w:t>vs. TRI state</w:t>
       </w:r>
     </w:p>
     <w:p>
@@ -15736,19 +15358,11 @@
         </w:rPr>
         <w:tab/>
       </w:r>
-      <w:proofErr w:type="spellStart"/>
       <w:r>
         <w:rPr>
           <w:bCs/>
         </w:rPr>
-        <w:t>Grapher</w:t>
-      </w:r>
-      <w:proofErr w:type="spellEnd"/>
-      <w:r>
-        <w:rPr>
-          <w:bCs/>
-        </w:rPr>
-        <w:t xml:space="preserve"> output from simulation</w:t>
+        <w:t>Grapher output from simulation</w:t>
       </w:r>
     </w:p>
     <w:p>
@@ -16094,7 +15708,7 @@
 </file>
 
 <file path=word/endnotes.xml><?xml version="1.0" encoding="utf-8"?>
-<w:endnotes xmlns:wpc="http://schemas.microsoft.com/office/word/2010/wordprocessingCanvas" xmlns:cx="http://schemas.microsoft.com/office/drawing/2014/chartex" xmlns:cx1="http://schemas.microsoft.com/office/drawing/2015/9/8/chartex" xmlns:cx2="http://schemas.microsoft.com/office/drawing/2015/10/21/chartex" xmlns:cx3="http://schemas.microsoft.com/office/drawing/2016/5/9/chartex" xmlns:cx4="http://schemas.microsoft.com/office/drawing/2016/5/10/chartex" xmlns:cx5="http://schemas.microsoft.com/office/drawing/2016/5/11/chartex" xmlns:cx6="http://schemas.microsoft.com/office/drawing/2016/5/12/chartex" xmlns:cx7="http://schemas.microsoft.com/office/drawing/2016/5/13/chartex" xmlns:cx8="http://schemas.microsoft.com/office/drawing/2016/5/14/chartex" xmlns:mc="http://schemas.openxmlformats.org/markup-compatibility/2006" xmlns:aink="http://schemas.microsoft.com/office/drawing/2016/ink" xmlns:am3d="http://schemas.microsoft.com/office/drawing/2017/model3d" xmlns:o="urn:schemas-microsoft-com:office:office" xmlns:r="http://schemas.openxmlformats.org/officeDocument/2006/relationships" xmlns:m="http://schemas.openxmlformats.org/officeDocument/2006/math" xmlns:v="urn:schemas-microsoft-com:vml" xmlns:wp14="http://schemas.microsoft.com/office/word/2010/wordprocessingDrawing" xmlns:wp="http://schemas.openxmlformats.org/drawingml/2006/wordprocessingDrawing" xmlns:w10="urn:schemas-microsoft-com:office:word" xmlns:w="http://schemas.openxmlformats.org/wordprocessingml/2006/main" xmlns:w14="http://schemas.microsoft.com/office/word/2010/wordml" xmlns:w15="http://schemas.microsoft.com/office/word/2012/wordml" xmlns:w16cid="http://schemas.microsoft.com/office/word/2016/wordml/cid" xmlns:w16se="http://schemas.microsoft.com/office/word/2015/wordml/symex" xmlns:wpg="http://schemas.microsoft.com/office/word/2010/wordprocessingGroup" xmlns:wpi="http://schemas.microsoft.com/office/word/2010/wordprocessingInk" xmlns:wne="http://schemas.microsoft.com/office/word/2006/wordml" xmlns:wps="http://schemas.microsoft.com/office/word/2010/wordprocessingShape" mc:Ignorable="w14 w15 w16se w16cid wp14">
+<w:endnotes xmlns:wpc="http://schemas.microsoft.com/office/word/2010/wordprocessingCanvas" xmlns:cx="http://schemas.microsoft.com/office/drawing/2014/chartex" xmlns:cx1="http://schemas.microsoft.com/office/drawing/2015/9/8/chartex" xmlns:cx2="http://schemas.microsoft.com/office/drawing/2015/10/21/chartex" xmlns:cx3="http://schemas.microsoft.com/office/drawing/2016/5/9/chartex" xmlns:cx4="http://schemas.microsoft.com/office/drawing/2016/5/10/chartex" xmlns:cx5="http://schemas.microsoft.com/office/drawing/2016/5/11/chartex" xmlns:cx6="http://schemas.microsoft.com/office/drawing/2016/5/12/chartex" xmlns:cx7="http://schemas.microsoft.com/office/drawing/2016/5/13/chartex" xmlns:cx8="http://schemas.microsoft.com/office/drawing/2016/5/14/chartex" xmlns:mc="http://schemas.openxmlformats.org/markup-compatibility/2006" xmlns:aink="http://schemas.microsoft.com/office/drawing/2016/ink" xmlns:am3d="http://schemas.microsoft.com/office/drawing/2017/model3d" xmlns:o="urn:schemas-microsoft-com:office:office" xmlns:oel="http://schemas.microsoft.com/office/2019/extlst" xmlns:r="http://schemas.openxmlformats.org/officeDocument/2006/relationships" xmlns:m="http://schemas.openxmlformats.org/officeDocument/2006/math" xmlns:v="urn:schemas-microsoft-com:vml" xmlns:wp14="http://schemas.microsoft.com/office/word/2010/wordprocessingDrawing" xmlns:wp="http://schemas.openxmlformats.org/drawingml/2006/wordprocessingDrawing" xmlns:w10="urn:schemas-microsoft-com:office:word" xmlns:w="http://schemas.openxmlformats.org/wordprocessingml/2006/main" xmlns:w14="http://schemas.microsoft.com/office/word/2010/wordml" xmlns:w15="http://schemas.microsoft.com/office/word/2012/wordml" xmlns:w16cex="http://schemas.microsoft.com/office/word/2018/wordml/cex" xmlns:w16cid="http://schemas.microsoft.com/office/word/2016/wordml/cid" xmlns:w16="http://schemas.microsoft.com/office/word/2018/wordml" xmlns:w16du="http://schemas.microsoft.com/office/word/2023/wordml/word16du" xmlns:w16sdtdh="http://schemas.microsoft.com/office/word/2020/wordml/sdtdatahash" xmlns:w16se="http://schemas.microsoft.com/office/word/2015/wordml/symex" xmlns:wpg="http://schemas.microsoft.com/office/word/2010/wordprocessingGroup" xmlns:wpi="http://schemas.microsoft.com/office/word/2010/wordprocessingInk" xmlns:wne="http://schemas.microsoft.com/office/word/2006/wordml" xmlns:wps="http://schemas.microsoft.com/office/word/2010/wordprocessingShape" mc:Ignorable="w14 w15 w16se w16cid w16 w16cex w16sdtdh w16du wp14">
   <w:endnote w:type="separator" w:id="-1">
     <w:p>
       <w:pPr>
@@ -16119,7 +15733,7 @@
 </file>
 
 <file path=word/footer1.xml><?xml version="1.0" encoding="utf-8"?>
-<w:ftr xmlns:wpc="http://schemas.microsoft.com/office/word/2010/wordprocessingCanvas" xmlns:cx="http://schemas.microsoft.com/office/drawing/2014/chartex" xmlns:cx1="http://schemas.microsoft.com/office/drawing/2015/9/8/chartex" xmlns:cx2="http://schemas.microsoft.com/office/drawing/2015/10/21/chartex" xmlns:cx3="http://schemas.microsoft.com/office/drawing/2016/5/9/chartex" xmlns:cx4="http://schemas.microsoft.com/office/drawing/2016/5/10/chartex" xmlns:cx5="http://schemas.microsoft.com/office/drawing/2016/5/11/chartex" xmlns:cx6="http://schemas.microsoft.com/office/drawing/2016/5/12/chartex" xmlns:cx7="http://schemas.microsoft.com/office/drawing/2016/5/13/chartex" xmlns:cx8="http://schemas.microsoft.com/office/drawing/2016/5/14/chartex" xmlns:mc="http://schemas.openxmlformats.org/markup-compatibility/2006" xmlns:aink="http://schemas.microsoft.com/office/drawing/2016/ink" xmlns:am3d="http://schemas.microsoft.com/office/drawing/2017/model3d" xmlns:o="urn:schemas-microsoft-com:office:office" xmlns:r="http://schemas.openxmlformats.org/officeDocument/2006/relationships" xmlns:m="http://schemas.openxmlformats.org/officeDocument/2006/math" xmlns:v="urn:schemas-microsoft-com:vml" xmlns:wp14="http://schemas.microsoft.com/office/word/2010/wordprocessingDrawing" xmlns:wp="http://schemas.openxmlformats.org/drawingml/2006/wordprocessingDrawing" xmlns:w10="urn:schemas-microsoft-com:office:word" xmlns:w="http://schemas.openxmlformats.org/wordprocessingml/2006/main" xmlns:w14="http://schemas.microsoft.com/office/word/2010/wordml" xmlns:w15="http://schemas.microsoft.com/office/word/2012/wordml" xmlns:w16cid="http://schemas.microsoft.com/office/word/2016/wordml/cid" xmlns:w16se="http://schemas.microsoft.com/office/word/2015/wordml/symex" xmlns:wpg="http://schemas.microsoft.com/office/word/2010/wordprocessingGroup" xmlns:wpi="http://schemas.microsoft.com/office/word/2010/wordprocessingInk" xmlns:wne="http://schemas.microsoft.com/office/word/2006/wordml" xmlns:wps="http://schemas.microsoft.com/office/word/2010/wordprocessingShape" mc:Ignorable="w14 w15 w16se w16cid wp14">
+<w:ftr xmlns:wpc="http://schemas.microsoft.com/office/word/2010/wordprocessingCanvas" xmlns:cx="http://schemas.microsoft.com/office/drawing/2014/chartex" xmlns:cx1="http://schemas.microsoft.com/office/drawing/2015/9/8/chartex" xmlns:cx2="http://schemas.microsoft.com/office/drawing/2015/10/21/chartex" xmlns:cx3="http://schemas.microsoft.com/office/drawing/2016/5/9/chartex" xmlns:cx4="http://schemas.microsoft.com/office/drawing/2016/5/10/chartex" xmlns:cx5="http://schemas.microsoft.com/office/drawing/2016/5/11/chartex" xmlns:cx6="http://schemas.microsoft.com/office/drawing/2016/5/12/chartex" xmlns:cx7="http://schemas.microsoft.com/office/drawing/2016/5/13/chartex" xmlns:cx8="http://schemas.microsoft.com/office/drawing/2016/5/14/chartex" xmlns:mc="http://schemas.openxmlformats.org/markup-compatibility/2006" xmlns:aink="http://schemas.microsoft.com/office/drawing/2016/ink" xmlns:am3d="http://schemas.microsoft.com/office/drawing/2017/model3d" xmlns:o="urn:schemas-microsoft-com:office:office" xmlns:oel="http://schemas.microsoft.com/office/2019/extlst" xmlns:r="http://schemas.openxmlformats.org/officeDocument/2006/relationships" xmlns:m="http://schemas.openxmlformats.org/officeDocument/2006/math" xmlns:v="urn:schemas-microsoft-com:vml" xmlns:wp14="http://schemas.microsoft.com/office/word/2010/wordprocessingDrawing" xmlns:wp="http://schemas.openxmlformats.org/drawingml/2006/wordprocessingDrawing" xmlns:w10="urn:schemas-microsoft-com:office:word" xmlns:w="http://schemas.openxmlformats.org/wordprocessingml/2006/main" xmlns:w14="http://schemas.microsoft.com/office/word/2010/wordml" xmlns:w15="http://schemas.microsoft.com/office/word/2012/wordml" xmlns:w16cex="http://schemas.microsoft.com/office/word/2018/wordml/cex" xmlns:w16cid="http://schemas.microsoft.com/office/word/2016/wordml/cid" xmlns:w16="http://schemas.microsoft.com/office/word/2018/wordml" xmlns:w16du="http://schemas.microsoft.com/office/word/2023/wordml/word16du" xmlns:w16sdtdh="http://schemas.microsoft.com/office/word/2020/wordml/sdtdatahash" xmlns:w16se="http://schemas.microsoft.com/office/word/2015/wordml/symex" xmlns:wpg="http://schemas.microsoft.com/office/word/2010/wordprocessingGroup" xmlns:wpi="http://schemas.microsoft.com/office/word/2010/wordprocessingInk" xmlns:wne="http://schemas.microsoft.com/office/word/2006/wordml" xmlns:wps="http://schemas.microsoft.com/office/word/2010/wordprocessingShape" mc:Ignorable="w14 w15 w16se w16cid w16 w16cex w16sdtdh w16du wp14">
   <w:p>
     <w:pPr>
       <w:spacing w:after="0" w:line="259" w:lineRule="auto"/>
@@ -16170,7 +15784,7 @@
 </file>
 
 <file path=word/footer2.xml><?xml version="1.0" encoding="utf-8"?>
-<w:ftr xmlns:wpc="http://schemas.microsoft.com/office/word/2010/wordprocessingCanvas" xmlns:cx="http://schemas.microsoft.com/office/drawing/2014/chartex" xmlns:cx1="http://schemas.microsoft.com/office/drawing/2015/9/8/chartex" xmlns:cx2="http://schemas.microsoft.com/office/drawing/2015/10/21/chartex" xmlns:cx3="http://schemas.microsoft.com/office/drawing/2016/5/9/chartex" xmlns:cx4="http://schemas.microsoft.com/office/drawing/2016/5/10/chartex" xmlns:cx5="http://schemas.microsoft.com/office/drawing/2016/5/11/chartex" xmlns:cx6="http://schemas.microsoft.com/office/drawing/2016/5/12/chartex" xmlns:cx7="http://schemas.microsoft.com/office/drawing/2016/5/13/chartex" xmlns:cx8="http://schemas.microsoft.com/office/drawing/2016/5/14/chartex" xmlns:mc="http://schemas.openxmlformats.org/markup-compatibility/2006" xmlns:aink="http://schemas.microsoft.com/office/drawing/2016/ink" xmlns:am3d="http://schemas.microsoft.com/office/drawing/2017/model3d" xmlns:o="urn:schemas-microsoft-com:office:office" xmlns:r="http://schemas.openxmlformats.org/officeDocument/2006/relationships" xmlns:m="http://schemas.openxmlformats.org/officeDocument/2006/math" xmlns:v="urn:schemas-microsoft-com:vml" xmlns:wp14="http://schemas.microsoft.com/office/word/2010/wordprocessingDrawing" xmlns:wp="http://schemas.openxmlformats.org/drawingml/2006/wordprocessingDrawing" xmlns:w10="urn:schemas-microsoft-com:office:word" xmlns:w="http://schemas.openxmlformats.org/wordprocessingml/2006/main" xmlns:w14="http://schemas.microsoft.com/office/word/2010/wordml" xmlns:w15="http://schemas.microsoft.com/office/word/2012/wordml" xmlns:w16cid="http://schemas.microsoft.com/office/word/2016/wordml/cid" xmlns:w16se="http://schemas.microsoft.com/office/word/2015/wordml/symex" xmlns:wpg="http://schemas.microsoft.com/office/word/2010/wordprocessingGroup" xmlns:wpi="http://schemas.microsoft.com/office/word/2010/wordprocessingInk" xmlns:wne="http://schemas.microsoft.com/office/word/2006/wordml" xmlns:wps="http://schemas.microsoft.com/office/word/2010/wordprocessingShape" mc:Ignorable="w14 w15 w16se w16cid wp14">
+<w:ftr xmlns:wpc="http://schemas.microsoft.com/office/word/2010/wordprocessingCanvas" xmlns:cx="http://schemas.microsoft.com/office/drawing/2014/chartex" xmlns:cx1="http://schemas.microsoft.com/office/drawing/2015/9/8/chartex" xmlns:cx2="http://schemas.microsoft.com/office/drawing/2015/10/21/chartex" xmlns:cx3="http://schemas.microsoft.com/office/drawing/2016/5/9/chartex" xmlns:cx4="http://schemas.microsoft.com/office/drawing/2016/5/10/chartex" xmlns:cx5="http://schemas.microsoft.com/office/drawing/2016/5/11/chartex" xmlns:cx6="http://schemas.microsoft.com/office/drawing/2016/5/12/chartex" xmlns:cx7="http://schemas.microsoft.com/office/drawing/2016/5/13/chartex" xmlns:cx8="http://schemas.microsoft.com/office/drawing/2016/5/14/chartex" xmlns:mc="http://schemas.openxmlformats.org/markup-compatibility/2006" xmlns:aink="http://schemas.microsoft.com/office/drawing/2016/ink" xmlns:am3d="http://schemas.microsoft.com/office/drawing/2017/model3d" xmlns:o="urn:schemas-microsoft-com:office:office" xmlns:oel="http://schemas.microsoft.com/office/2019/extlst" xmlns:r="http://schemas.openxmlformats.org/officeDocument/2006/relationships" xmlns:m="http://schemas.openxmlformats.org/officeDocument/2006/math" xmlns:v="urn:schemas-microsoft-com:vml" xmlns:wp14="http://schemas.microsoft.com/office/word/2010/wordprocessingDrawing" xmlns:wp="http://schemas.openxmlformats.org/drawingml/2006/wordprocessingDrawing" xmlns:w10="urn:schemas-microsoft-com:office:word" xmlns:w="http://schemas.openxmlformats.org/wordprocessingml/2006/main" xmlns:w14="http://schemas.microsoft.com/office/word/2010/wordml" xmlns:w15="http://schemas.microsoft.com/office/word/2012/wordml" xmlns:w16cex="http://schemas.microsoft.com/office/word/2018/wordml/cex" xmlns:w16cid="http://schemas.microsoft.com/office/word/2016/wordml/cid" xmlns:w16="http://schemas.microsoft.com/office/word/2018/wordml" xmlns:w16du="http://schemas.microsoft.com/office/word/2023/wordml/word16du" xmlns:w16sdtdh="http://schemas.microsoft.com/office/word/2020/wordml/sdtdatahash" xmlns:w16se="http://schemas.microsoft.com/office/word/2015/wordml/symex" xmlns:wpg="http://schemas.microsoft.com/office/word/2010/wordprocessingGroup" xmlns:wpi="http://schemas.microsoft.com/office/word/2010/wordprocessingInk" xmlns:wne="http://schemas.microsoft.com/office/word/2006/wordml" xmlns:wps="http://schemas.microsoft.com/office/word/2010/wordprocessingShape" mc:Ignorable="w14 w15 w16se w16cid w16 w16cex w16sdtdh w16du wp14">
   <w:p>
     <w:pPr>
       <w:spacing w:after="0" w:line="259" w:lineRule="auto"/>
@@ -16222,7 +15836,7 @@
 </file>
 
 <file path=word/footer3.xml><?xml version="1.0" encoding="utf-8"?>
-<w:ftr xmlns:wpc="http://schemas.microsoft.com/office/word/2010/wordprocessingCanvas" xmlns:cx="http://schemas.microsoft.com/office/drawing/2014/chartex" xmlns:cx1="http://schemas.microsoft.com/office/drawing/2015/9/8/chartex" xmlns:cx2="http://schemas.microsoft.com/office/drawing/2015/10/21/chartex" xmlns:cx3="http://schemas.microsoft.com/office/drawing/2016/5/9/chartex" xmlns:cx4="http://schemas.microsoft.com/office/drawing/2016/5/10/chartex" xmlns:cx5="http://schemas.microsoft.com/office/drawing/2016/5/11/chartex" xmlns:cx6="http://schemas.microsoft.com/office/drawing/2016/5/12/chartex" xmlns:cx7="http://schemas.microsoft.com/office/drawing/2016/5/13/chartex" xmlns:cx8="http://schemas.microsoft.com/office/drawing/2016/5/14/chartex" xmlns:mc="http://schemas.openxmlformats.org/markup-compatibility/2006" xmlns:aink="http://schemas.microsoft.com/office/drawing/2016/ink" xmlns:am3d="http://schemas.microsoft.com/office/drawing/2017/model3d" xmlns:o="urn:schemas-microsoft-com:office:office" xmlns:r="http://schemas.openxmlformats.org/officeDocument/2006/relationships" xmlns:m="http://schemas.openxmlformats.org/officeDocument/2006/math" xmlns:v="urn:schemas-microsoft-com:vml" xmlns:wp14="http://schemas.microsoft.com/office/word/2010/wordprocessingDrawing" xmlns:wp="http://schemas.openxmlformats.org/drawingml/2006/wordprocessingDrawing" xmlns:w10="urn:schemas-microsoft-com:office:word" xmlns:w="http://schemas.openxmlformats.org/wordprocessingml/2006/main" xmlns:w14="http://schemas.microsoft.com/office/word/2010/wordml" xmlns:w15="http://schemas.microsoft.com/office/word/2012/wordml" xmlns:w16cid="http://schemas.microsoft.com/office/word/2016/wordml/cid" xmlns:w16se="http://schemas.microsoft.com/office/word/2015/wordml/symex" xmlns:wpg="http://schemas.microsoft.com/office/word/2010/wordprocessingGroup" xmlns:wpi="http://schemas.microsoft.com/office/word/2010/wordprocessingInk" xmlns:wne="http://schemas.microsoft.com/office/word/2006/wordml" xmlns:wps="http://schemas.microsoft.com/office/word/2010/wordprocessingShape" mc:Ignorable="w14 w15 w16se w16cid wp14">
+<w:ftr xmlns:wpc="http://schemas.microsoft.com/office/word/2010/wordprocessingCanvas" xmlns:cx="http://schemas.microsoft.com/office/drawing/2014/chartex" xmlns:cx1="http://schemas.microsoft.com/office/drawing/2015/9/8/chartex" xmlns:cx2="http://schemas.microsoft.com/office/drawing/2015/10/21/chartex" xmlns:cx3="http://schemas.microsoft.com/office/drawing/2016/5/9/chartex" xmlns:cx4="http://schemas.microsoft.com/office/drawing/2016/5/10/chartex" xmlns:cx5="http://schemas.microsoft.com/office/drawing/2016/5/11/chartex" xmlns:cx6="http://schemas.microsoft.com/office/drawing/2016/5/12/chartex" xmlns:cx7="http://schemas.microsoft.com/office/drawing/2016/5/13/chartex" xmlns:cx8="http://schemas.microsoft.com/office/drawing/2016/5/14/chartex" xmlns:mc="http://schemas.openxmlformats.org/markup-compatibility/2006" xmlns:aink="http://schemas.microsoft.com/office/drawing/2016/ink" xmlns:am3d="http://schemas.microsoft.com/office/drawing/2017/model3d" xmlns:o="urn:schemas-microsoft-com:office:office" xmlns:oel="http://schemas.microsoft.com/office/2019/extlst" xmlns:r="http://schemas.openxmlformats.org/officeDocument/2006/relationships" xmlns:m="http://schemas.openxmlformats.org/officeDocument/2006/math" xmlns:v="urn:schemas-microsoft-com:vml" xmlns:wp14="http://schemas.microsoft.com/office/word/2010/wordprocessingDrawing" xmlns:wp="http://schemas.openxmlformats.org/drawingml/2006/wordprocessingDrawing" xmlns:w10="urn:schemas-microsoft-com:office:word" xmlns:w="http://schemas.openxmlformats.org/wordprocessingml/2006/main" xmlns:w14="http://schemas.microsoft.com/office/word/2010/wordml" xmlns:w15="http://schemas.microsoft.com/office/word/2012/wordml" xmlns:w16cex="http://schemas.microsoft.com/office/word/2018/wordml/cex" xmlns:w16cid="http://schemas.microsoft.com/office/word/2016/wordml/cid" xmlns:w16="http://schemas.microsoft.com/office/word/2018/wordml" xmlns:w16du="http://schemas.microsoft.com/office/word/2023/wordml/word16du" xmlns:w16sdtdh="http://schemas.microsoft.com/office/word/2020/wordml/sdtdatahash" xmlns:w16se="http://schemas.microsoft.com/office/word/2015/wordml/symex" xmlns:wpg="http://schemas.microsoft.com/office/word/2010/wordprocessingGroup" xmlns:wpi="http://schemas.microsoft.com/office/word/2010/wordprocessingInk" xmlns:wne="http://schemas.microsoft.com/office/word/2006/wordml" xmlns:wps="http://schemas.microsoft.com/office/word/2010/wordprocessingShape" mc:Ignorable="w14 w15 w16se w16cid w16 w16cex w16sdtdh w16du wp14">
   <w:p>
     <w:pPr>
       <w:spacing w:after="0" w:line="259" w:lineRule="auto"/>
@@ -16274,7 +15888,7 @@
 </file>
 
 <file path=word/footnotes.xml><?xml version="1.0" encoding="utf-8"?>
-<w:footnotes xmlns:wpc="http://schemas.microsoft.com/office/word/2010/wordprocessingCanvas" xmlns:cx="http://schemas.microsoft.com/office/drawing/2014/chartex" xmlns:cx1="http://schemas.microsoft.com/office/drawing/2015/9/8/chartex" xmlns:cx2="http://schemas.microsoft.com/office/drawing/2015/10/21/chartex" xmlns:cx3="http://schemas.microsoft.com/office/drawing/2016/5/9/chartex" xmlns:cx4="http://schemas.microsoft.com/office/drawing/2016/5/10/chartex" xmlns:cx5="http://schemas.microsoft.com/office/drawing/2016/5/11/chartex" xmlns:cx6="http://schemas.microsoft.com/office/drawing/2016/5/12/chartex" xmlns:cx7="http://schemas.microsoft.com/office/drawing/2016/5/13/chartex" xmlns:cx8="http://schemas.microsoft.com/office/drawing/2016/5/14/chartex" xmlns:mc="http://schemas.openxmlformats.org/markup-compatibility/2006" xmlns:aink="http://schemas.microsoft.com/office/drawing/2016/ink" xmlns:am3d="http://schemas.microsoft.com/office/drawing/2017/model3d" xmlns:o="urn:schemas-microsoft-com:office:office" xmlns:r="http://schemas.openxmlformats.org/officeDocument/2006/relationships" xmlns:m="http://schemas.openxmlformats.org/officeDocument/2006/math" xmlns:v="urn:schemas-microsoft-com:vml" xmlns:wp14="http://schemas.microsoft.com/office/word/2010/wordprocessingDrawing" xmlns:wp="http://schemas.openxmlformats.org/drawingml/2006/wordprocessingDrawing" xmlns:w10="urn:schemas-microsoft-com:office:word" xmlns:w="http://schemas.openxmlformats.org/wordprocessingml/2006/main" xmlns:w14="http://schemas.microsoft.com/office/word/2010/wordml" xmlns:w15="http://schemas.microsoft.com/office/word/2012/wordml" xmlns:w16cid="http://schemas.microsoft.com/office/word/2016/wordml/cid" xmlns:w16se="http://schemas.microsoft.com/office/word/2015/wordml/symex" xmlns:wpg="http://schemas.microsoft.com/office/word/2010/wordprocessingGroup" xmlns:wpi="http://schemas.microsoft.com/office/word/2010/wordprocessingInk" xmlns:wne="http://schemas.microsoft.com/office/word/2006/wordml" xmlns:wps="http://schemas.microsoft.com/office/word/2010/wordprocessingShape" mc:Ignorable="w14 w15 w16se w16cid wp14">
+<w:footnotes xmlns:wpc="http://schemas.microsoft.com/office/word/2010/wordprocessingCanvas" xmlns:cx="http://schemas.microsoft.com/office/drawing/2014/chartex" xmlns:cx1="http://schemas.microsoft.com/office/drawing/2015/9/8/chartex" xmlns:cx2="http://schemas.microsoft.com/office/drawing/2015/10/21/chartex" xmlns:cx3="http://schemas.microsoft.com/office/drawing/2016/5/9/chartex" xmlns:cx4="http://schemas.microsoft.com/office/drawing/2016/5/10/chartex" xmlns:cx5="http://schemas.microsoft.com/office/drawing/2016/5/11/chartex" xmlns:cx6="http://schemas.microsoft.com/office/drawing/2016/5/12/chartex" xmlns:cx7="http://schemas.microsoft.com/office/drawing/2016/5/13/chartex" xmlns:cx8="http://schemas.microsoft.com/office/drawing/2016/5/14/chartex" xmlns:mc="http://schemas.openxmlformats.org/markup-compatibility/2006" xmlns:aink="http://schemas.microsoft.com/office/drawing/2016/ink" xmlns:am3d="http://schemas.microsoft.com/office/drawing/2017/model3d" xmlns:o="urn:schemas-microsoft-com:office:office" xmlns:oel="http://schemas.microsoft.com/office/2019/extlst" xmlns:r="http://schemas.openxmlformats.org/officeDocument/2006/relationships" xmlns:m="http://schemas.openxmlformats.org/officeDocument/2006/math" xmlns:v="urn:schemas-microsoft-com:vml" xmlns:wp14="http://schemas.microsoft.com/office/word/2010/wordprocessingDrawing" xmlns:wp="http://schemas.openxmlformats.org/drawingml/2006/wordprocessingDrawing" xmlns:w10="urn:schemas-microsoft-com:office:word" xmlns:w="http://schemas.openxmlformats.org/wordprocessingml/2006/main" xmlns:w14="http://schemas.microsoft.com/office/word/2010/wordml" xmlns:w15="http://schemas.microsoft.com/office/word/2012/wordml" xmlns:w16cex="http://schemas.microsoft.com/office/word/2018/wordml/cex" xmlns:w16cid="http://schemas.microsoft.com/office/word/2016/wordml/cid" xmlns:w16="http://schemas.microsoft.com/office/word/2018/wordml" xmlns:w16du="http://schemas.microsoft.com/office/word/2023/wordml/word16du" xmlns:w16sdtdh="http://schemas.microsoft.com/office/word/2020/wordml/sdtdatahash" xmlns:w16se="http://schemas.microsoft.com/office/word/2015/wordml/symex" xmlns:wpg="http://schemas.microsoft.com/office/word/2010/wordprocessingGroup" xmlns:wpi="http://schemas.microsoft.com/office/word/2010/wordprocessingInk" xmlns:wne="http://schemas.microsoft.com/office/word/2006/wordml" xmlns:wps="http://schemas.microsoft.com/office/word/2010/wordprocessingShape" mc:Ignorable="w14 w15 w16se w16cid w16 w16cex w16sdtdh w16du wp14">
   <w:footnote w:type="separator" w:id="-1">
     <w:p>
       <w:pPr>
@@ -16299,7 +15913,7 @@
 </file>
 
 <file path=word/header1.xml><?xml version="1.0" encoding="utf-8"?>
-<w:hdr xmlns:wpc="http://schemas.microsoft.com/office/word/2010/wordprocessingCanvas" xmlns:cx="http://schemas.microsoft.com/office/drawing/2014/chartex" xmlns:cx1="http://schemas.microsoft.com/office/drawing/2015/9/8/chartex" xmlns:cx2="http://schemas.microsoft.com/office/drawing/2015/10/21/chartex" xmlns:cx3="http://schemas.microsoft.com/office/drawing/2016/5/9/chartex" xmlns:cx4="http://schemas.microsoft.com/office/drawing/2016/5/10/chartex" xmlns:cx5="http://schemas.microsoft.com/office/drawing/2016/5/11/chartex" xmlns:cx6="http://schemas.microsoft.com/office/drawing/2016/5/12/chartex" xmlns:cx7="http://schemas.microsoft.com/office/drawing/2016/5/13/chartex" xmlns:cx8="http://schemas.microsoft.com/office/drawing/2016/5/14/chartex" xmlns:mc="http://schemas.openxmlformats.org/markup-compatibility/2006" xmlns:aink="http://schemas.microsoft.com/office/drawing/2016/ink" xmlns:am3d="http://schemas.microsoft.com/office/drawing/2017/model3d" xmlns:o="urn:schemas-microsoft-com:office:office" xmlns:r="http://schemas.openxmlformats.org/officeDocument/2006/relationships" xmlns:m="http://schemas.openxmlformats.org/officeDocument/2006/math" xmlns:v="urn:schemas-microsoft-com:vml" xmlns:wp14="http://schemas.microsoft.com/office/word/2010/wordprocessingDrawing" xmlns:wp="http://schemas.openxmlformats.org/drawingml/2006/wordprocessingDrawing" xmlns:w10="urn:schemas-microsoft-com:office:word" xmlns:w="http://schemas.openxmlformats.org/wordprocessingml/2006/main" xmlns:w14="http://schemas.microsoft.com/office/word/2010/wordml" xmlns:w15="http://schemas.microsoft.com/office/word/2012/wordml" xmlns:w16cid="http://schemas.microsoft.com/office/word/2016/wordml/cid" xmlns:w16se="http://schemas.microsoft.com/office/word/2015/wordml/symex" xmlns:wpg="http://schemas.microsoft.com/office/word/2010/wordprocessingGroup" xmlns:wpi="http://schemas.microsoft.com/office/word/2010/wordprocessingInk" xmlns:wne="http://schemas.microsoft.com/office/word/2006/wordml" xmlns:wps="http://schemas.microsoft.com/office/word/2010/wordprocessingShape" mc:Ignorable="w14 w15 w16se w16cid wp14">
+<w:hdr xmlns:wpc="http://schemas.microsoft.com/office/word/2010/wordprocessingCanvas" xmlns:cx="http://schemas.microsoft.com/office/drawing/2014/chartex" xmlns:cx1="http://schemas.microsoft.com/office/drawing/2015/9/8/chartex" xmlns:cx2="http://schemas.microsoft.com/office/drawing/2015/10/21/chartex" xmlns:cx3="http://schemas.microsoft.com/office/drawing/2016/5/9/chartex" xmlns:cx4="http://schemas.microsoft.com/office/drawing/2016/5/10/chartex" xmlns:cx5="http://schemas.microsoft.com/office/drawing/2016/5/11/chartex" xmlns:cx6="http://schemas.microsoft.com/office/drawing/2016/5/12/chartex" xmlns:cx7="http://schemas.microsoft.com/office/drawing/2016/5/13/chartex" xmlns:cx8="http://schemas.microsoft.com/office/drawing/2016/5/14/chartex" xmlns:mc="http://schemas.openxmlformats.org/markup-compatibility/2006" xmlns:aink="http://schemas.microsoft.com/office/drawing/2016/ink" xmlns:am3d="http://schemas.microsoft.com/office/drawing/2017/model3d" xmlns:o="urn:schemas-microsoft-com:office:office" xmlns:oel="http://schemas.microsoft.com/office/2019/extlst" xmlns:r="http://schemas.openxmlformats.org/officeDocument/2006/relationships" xmlns:m="http://schemas.openxmlformats.org/officeDocument/2006/math" xmlns:v="urn:schemas-microsoft-com:vml" xmlns:wp14="http://schemas.microsoft.com/office/word/2010/wordprocessingDrawing" xmlns:wp="http://schemas.openxmlformats.org/drawingml/2006/wordprocessingDrawing" xmlns:w10="urn:schemas-microsoft-com:office:word" xmlns:w="http://schemas.openxmlformats.org/wordprocessingml/2006/main" xmlns:w14="http://schemas.microsoft.com/office/word/2010/wordml" xmlns:w15="http://schemas.microsoft.com/office/word/2012/wordml" xmlns:w16cex="http://schemas.microsoft.com/office/word/2018/wordml/cex" xmlns:w16cid="http://schemas.microsoft.com/office/word/2016/wordml/cid" xmlns:w16="http://schemas.microsoft.com/office/word/2018/wordml" xmlns:w16du="http://schemas.microsoft.com/office/word/2023/wordml/word16du" xmlns:w16sdtdh="http://schemas.microsoft.com/office/word/2020/wordml/sdtdatahash" xmlns:w16se="http://schemas.microsoft.com/office/word/2015/wordml/symex" xmlns:wpg="http://schemas.microsoft.com/office/word/2010/wordprocessingGroup" xmlns:wpi="http://schemas.microsoft.com/office/word/2010/wordprocessingInk" xmlns:wne="http://schemas.microsoft.com/office/word/2006/wordml" xmlns:wps="http://schemas.microsoft.com/office/word/2010/wordprocessingShape" mc:Ignorable="w14 w15 w16se w16cid w16 w16cex w16sdtdh w16du wp14">
   <w:p>
     <w:pPr>
       <w:spacing w:after="0" w:line="259" w:lineRule="auto"/>
@@ -16375,7 +15989,7 @@
 </file>
 
 <file path=word/header2.xml><?xml version="1.0" encoding="utf-8"?>
-<w:hdr xmlns:wpc="http://schemas.microsoft.com/office/word/2010/wordprocessingCanvas" xmlns:cx="http://schemas.microsoft.com/office/drawing/2014/chartex" xmlns:cx1="http://schemas.microsoft.com/office/drawing/2015/9/8/chartex" xmlns:cx2="http://schemas.microsoft.com/office/drawing/2015/10/21/chartex" xmlns:cx3="http://schemas.microsoft.com/office/drawing/2016/5/9/chartex" xmlns:cx4="http://schemas.microsoft.com/office/drawing/2016/5/10/chartex" xmlns:cx5="http://schemas.microsoft.com/office/drawing/2016/5/11/chartex" xmlns:cx6="http://schemas.microsoft.com/office/drawing/2016/5/12/chartex" xmlns:cx7="http://schemas.microsoft.com/office/drawing/2016/5/13/chartex" xmlns:cx8="http://schemas.microsoft.com/office/drawing/2016/5/14/chartex" xmlns:mc="http://schemas.openxmlformats.org/markup-compatibility/2006" xmlns:aink="http://schemas.microsoft.com/office/drawing/2016/ink" xmlns:am3d="http://schemas.microsoft.com/office/drawing/2017/model3d" xmlns:o="urn:schemas-microsoft-com:office:office" xmlns:r="http://schemas.openxmlformats.org/officeDocument/2006/relationships" xmlns:m="http://schemas.openxmlformats.org/officeDocument/2006/math" xmlns:v="urn:schemas-microsoft-com:vml" xmlns:wp14="http://schemas.microsoft.com/office/word/2010/wordprocessingDrawing" xmlns:wp="http://schemas.openxmlformats.org/drawingml/2006/wordprocessingDrawing" xmlns:w10="urn:schemas-microsoft-com:office:word" xmlns:w="http://schemas.openxmlformats.org/wordprocessingml/2006/main" xmlns:w14="http://schemas.microsoft.com/office/word/2010/wordml" xmlns:w15="http://schemas.microsoft.com/office/word/2012/wordml" xmlns:w16cid="http://schemas.microsoft.com/office/word/2016/wordml/cid" xmlns:w16se="http://schemas.microsoft.com/office/word/2015/wordml/symex" xmlns:wpg="http://schemas.microsoft.com/office/word/2010/wordprocessingGroup" xmlns:wpi="http://schemas.microsoft.com/office/word/2010/wordprocessingInk" xmlns:wne="http://schemas.microsoft.com/office/word/2006/wordml" xmlns:wps="http://schemas.microsoft.com/office/word/2010/wordprocessingShape" mc:Ignorable="w14 w15 w16se w16cid wp14">
+<w:hdr xmlns:wpc="http://schemas.microsoft.com/office/word/2010/wordprocessingCanvas" xmlns:cx="http://schemas.microsoft.com/office/drawing/2014/chartex" xmlns:cx1="http://schemas.microsoft.com/office/drawing/2015/9/8/chartex" xmlns:cx2="http://schemas.microsoft.com/office/drawing/2015/10/21/chartex" xmlns:cx3="http://schemas.microsoft.com/office/drawing/2016/5/9/chartex" xmlns:cx4="http://schemas.microsoft.com/office/drawing/2016/5/10/chartex" xmlns:cx5="http://schemas.microsoft.com/office/drawing/2016/5/11/chartex" xmlns:cx6="http://schemas.microsoft.com/office/drawing/2016/5/12/chartex" xmlns:cx7="http://schemas.microsoft.com/office/drawing/2016/5/13/chartex" xmlns:cx8="http://schemas.microsoft.com/office/drawing/2016/5/14/chartex" xmlns:mc="http://schemas.openxmlformats.org/markup-compatibility/2006" xmlns:aink="http://schemas.microsoft.com/office/drawing/2016/ink" xmlns:am3d="http://schemas.microsoft.com/office/drawing/2017/model3d" xmlns:o="urn:schemas-microsoft-com:office:office" xmlns:oel="http://schemas.microsoft.com/office/2019/extlst" xmlns:r="http://schemas.openxmlformats.org/officeDocument/2006/relationships" xmlns:m="http://schemas.openxmlformats.org/officeDocument/2006/math" xmlns:v="urn:schemas-microsoft-com:vml" xmlns:wp14="http://schemas.microsoft.com/office/word/2010/wordprocessingDrawing" xmlns:wp="http://schemas.openxmlformats.org/drawingml/2006/wordprocessingDrawing" xmlns:w10="urn:schemas-microsoft-com:office:word" xmlns:w="http://schemas.openxmlformats.org/wordprocessingml/2006/main" xmlns:w14="http://schemas.microsoft.com/office/word/2010/wordml" xmlns:w15="http://schemas.microsoft.com/office/word/2012/wordml" xmlns:w16cex="http://schemas.microsoft.com/office/word/2018/wordml/cex" xmlns:w16cid="http://schemas.microsoft.com/office/word/2016/wordml/cid" xmlns:w16="http://schemas.microsoft.com/office/word/2018/wordml" xmlns:w16du="http://schemas.microsoft.com/office/word/2023/wordml/word16du" xmlns:w16sdtdh="http://schemas.microsoft.com/office/word/2020/wordml/sdtdatahash" xmlns:w16se="http://schemas.microsoft.com/office/word/2015/wordml/symex" xmlns:wpg="http://schemas.microsoft.com/office/word/2010/wordprocessingGroup" xmlns:wpi="http://schemas.microsoft.com/office/word/2010/wordprocessingInk" xmlns:wne="http://schemas.microsoft.com/office/word/2006/wordml" xmlns:wps="http://schemas.microsoft.com/office/word/2010/wordprocessingShape" mc:Ignorable="w14 w15 w16se w16cid w16 w16cex w16sdtdh w16du wp14">
   <w:p>
     <w:pPr>
       <w:spacing w:after="0" w:line="259" w:lineRule="auto"/>
@@ -16393,30 +16007,14 @@
         <w:b/>
         <w:bCs/>
       </w:rPr>
-      <w:t xml:space="preserve">BJT Curve Tracer: Intro to </w:t>
-    </w:r>
-    <w:proofErr w:type="spellStart"/>
-    <w:r>
-      <w:rPr>
-        <w:b/>
-        <w:bCs/>
-      </w:rPr>
-      <w:t>MultiSim</w:t>
-    </w:r>
-    <w:proofErr w:type="spellEnd"/>
-    <w:r>
-      <w:rPr>
-        <w:b/>
-        <w:bCs/>
-      </w:rPr>
-      <w:t xml:space="preserve"> and the 555 Timer</w:t>
+      <w:t>BJT Curve Tracer: Intro to MultiSim and the 555 Timer</w:t>
     </w:r>
   </w:p>
 </w:hdr>
 </file>
 
 <file path=word/header3.xml><?xml version="1.0" encoding="utf-8"?>
-<w:hdr xmlns:wpc="http://schemas.microsoft.com/office/word/2010/wordprocessingCanvas" xmlns:cx="http://schemas.microsoft.com/office/drawing/2014/chartex" xmlns:cx1="http://schemas.microsoft.com/office/drawing/2015/9/8/chartex" xmlns:cx2="http://schemas.microsoft.com/office/drawing/2015/10/21/chartex" xmlns:cx3="http://schemas.microsoft.com/office/drawing/2016/5/9/chartex" xmlns:cx4="http://schemas.microsoft.com/office/drawing/2016/5/10/chartex" xmlns:cx5="http://schemas.microsoft.com/office/drawing/2016/5/11/chartex" xmlns:cx6="http://schemas.microsoft.com/office/drawing/2016/5/12/chartex" xmlns:cx7="http://schemas.microsoft.com/office/drawing/2016/5/13/chartex" xmlns:cx8="http://schemas.microsoft.com/office/drawing/2016/5/14/chartex" xmlns:mc="http://schemas.openxmlformats.org/markup-compatibility/2006" xmlns:aink="http://schemas.microsoft.com/office/drawing/2016/ink" xmlns:am3d="http://schemas.microsoft.com/office/drawing/2017/model3d" xmlns:o="urn:schemas-microsoft-com:office:office" xmlns:r="http://schemas.openxmlformats.org/officeDocument/2006/relationships" xmlns:m="http://schemas.openxmlformats.org/officeDocument/2006/math" xmlns:v="urn:schemas-microsoft-com:vml" xmlns:wp14="http://schemas.microsoft.com/office/word/2010/wordprocessingDrawing" xmlns:wp="http://schemas.openxmlformats.org/drawingml/2006/wordprocessingDrawing" xmlns:w10="urn:schemas-microsoft-com:office:word" xmlns:w="http://schemas.openxmlformats.org/wordprocessingml/2006/main" xmlns:w14="http://schemas.microsoft.com/office/word/2010/wordml" xmlns:w15="http://schemas.microsoft.com/office/word/2012/wordml" xmlns:w16cid="http://schemas.microsoft.com/office/word/2016/wordml/cid" xmlns:w16se="http://schemas.microsoft.com/office/word/2015/wordml/symex" xmlns:wpg="http://schemas.microsoft.com/office/word/2010/wordprocessingGroup" xmlns:wpi="http://schemas.microsoft.com/office/word/2010/wordprocessingInk" xmlns:wne="http://schemas.microsoft.com/office/word/2006/wordml" xmlns:wps="http://schemas.microsoft.com/office/word/2010/wordprocessingShape" mc:Ignorable="w14 w15 w16se w16cid wp14">
+<w:hdr xmlns:wpc="http://schemas.microsoft.com/office/word/2010/wordprocessingCanvas" xmlns:cx="http://schemas.microsoft.com/office/drawing/2014/chartex" xmlns:cx1="http://schemas.microsoft.com/office/drawing/2015/9/8/chartex" xmlns:cx2="http://schemas.microsoft.com/office/drawing/2015/10/21/chartex" xmlns:cx3="http://schemas.microsoft.com/office/drawing/2016/5/9/chartex" xmlns:cx4="http://schemas.microsoft.com/office/drawing/2016/5/10/chartex" xmlns:cx5="http://schemas.microsoft.com/office/drawing/2016/5/11/chartex" xmlns:cx6="http://schemas.microsoft.com/office/drawing/2016/5/12/chartex" xmlns:cx7="http://schemas.microsoft.com/office/drawing/2016/5/13/chartex" xmlns:cx8="http://schemas.microsoft.com/office/drawing/2016/5/14/chartex" xmlns:mc="http://schemas.openxmlformats.org/markup-compatibility/2006" xmlns:aink="http://schemas.microsoft.com/office/drawing/2016/ink" xmlns:am3d="http://schemas.microsoft.com/office/drawing/2017/model3d" xmlns:o="urn:schemas-microsoft-com:office:office" xmlns:oel="http://schemas.microsoft.com/office/2019/extlst" xmlns:r="http://schemas.openxmlformats.org/officeDocument/2006/relationships" xmlns:m="http://schemas.openxmlformats.org/officeDocument/2006/math" xmlns:v="urn:schemas-microsoft-com:vml" xmlns:wp14="http://schemas.microsoft.com/office/word/2010/wordprocessingDrawing" xmlns:wp="http://schemas.openxmlformats.org/drawingml/2006/wordprocessingDrawing" xmlns:w10="urn:schemas-microsoft-com:office:word" xmlns:w="http://schemas.openxmlformats.org/wordprocessingml/2006/main" xmlns:w14="http://schemas.microsoft.com/office/word/2010/wordml" xmlns:w15="http://schemas.microsoft.com/office/word/2012/wordml" xmlns:w16cex="http://schemas.microsoft.com/office/word/2018/wordml/cex" xmlns:w16cid="http://schemas.microsoft.com/office/word/2016/wordml/cid" xmlns:w16="http://schemas.microsoft.com/office/word/2018/wordml" xmlns:w16du="http://schemas.microsoft.com/office/word/2023/wordml/word16du" xmlns:w16sdtdh="http://schemas.microsoft.com/office/word/2020/wordml/sdtdatahash" xmlns:w16se="http://schemas.microsoft.com/office/word/2015/wordml/symex" xmlns:wpg="http://schemas.microsoft.com/office/word/2010/wordprocessingGroup" xmlns:wpi="http://schemas.microsoft.com/office/word/2010/wordprocessingInk" xmlns:wne="http://schemas.microsoft.com/office/word/2006/wordml" xmlns:wps="http://schemas.microsoft.com/office/word/2010/wordprocessingShape" mc:Ignorable="w14 w15 w16se w16cid w16 w16cex w16sdtdh w16du wp14">
   <w:p>
     <w:pPr>
       <w:spacing w:after="0" w:line="259" w:lineRule="auto"/>
@@ -16480,7 +16078,7 @@
 </file>
 
 <file path=word/numbering.xml><?xml version="1.0" encoding="utf-8"?>
-<w:numbering xmlns:wpc="http://schemas.microsoft.com/office/word/2010/wordprocessingCanvas" xmlns:cx="http://schemas.microsoft.com/office/drawing/2014/chartex" xmlns:cx1="http://schemas.microsoft.com/office/drawing/2015/9/8/chartex" xmlns:cx2="http://schemas.microsoft.com/office/drawing/2015/10/21/chartex" xmlns:cx3="http://schemas.microsoft.com/office/drawing/2016/5/9/chartex" xmlns:cx4="http://schemas.microsoft.com/office/drawing/2016/5/10/chartex" xmlns:cx5="http://schemas.microsoft.com/office/drawing/2016/5/11/chartex" xmlns:cx6="http://schemas.microsoft.com/office/drawing/2016/5/12/chartex" xmlns:cx7="http://schemas.microsoft.com/office/drawing/2016/5/13/chartex" xmlns:cx8="http://schemas.microsoft.com/office/drawing/2016/5/14/chartex" xmlns:mc="http://schemas.openxmlformats.org/markup-compatibility/2006" xmlns:aink="http://schemas.microsoft.com/office/drawing/2016/ink" xmlns:am3d="http://schemas.microsoft.com/office/drawing/2017/model3d" xmlns:o="urn:schemas-microsoft-com:office:office" xmlns:r="http://schemas.openxmlformats.org/officeDocument/2006/relationships" xmlns:m="http://schemas.openxmlformats.org/officeDocument/2006/math" xmlns:v="urn:schemas-microsoft-com:vml" xmlns:wp14="http://schemas.microsoft.com/office/word/2010/wordprocessingDrawing" xmlns:wp="http://schemas.openxmlformats.org/drawingml/2006/wordprocessingDrawing" xmlns:w10="urn:schemas-microsoft-com:office:word" xmlns:w="http://schemas.openxmlformats.org/wordprocessingml/2006/main" xmlns:w14="http://schemas.microsoft.com/office/word/2010/wordml" xmlns:w15="http://schemas.microsoft.com/office/word/2012/wordml" xmlns:w16cid="http://schemas.microsoft.com/office/word/2016/wordml/cid" xmlns:w16se="http://schemas.microsoft.com/office/word/2015/wordml/symex" xmlns:wpg="http://schemas.microsoft.com/office/word/2010/wordprocessingGroup" xmlns:wpi="http://schemas.microsoft.com/office/word/2010/wordprocessingInk" xmlns:wne="http://schemas.microsoft.com/office/word/2006/wordml" xmlns:wps="http://schemas.microsoft.com/office/word/2010/wordprocessingShape" mc:Ignorable="w14 w15 w16se w16cid wp14">
+<w:numbering xmlns:wpc="http://schemas.microsoft.com/office/word/2010/wordprocessingCanvas" xmlns:cx="http://schemas.microsoft.com/office/drawing/2014/chartex" xmlns:cx1="http://schemas.microsoft.com/office/drawing/2015/9/8/chartex" xmlns:cx2="http://schemas.microsoft.com/office/drawing/2015/10/21/chartex" xmlns:cx3="http://schemas.microsoft.com/office/drawing/2016/5/9/chartex" xmlns:cx4="http://schemas.microsoft.com/office/drawing/2016/5/10/chartex" xmlns:cx5="http://schemas.microsoft.com/office/drawing/2016/5/11/chartex" xmlns:cx6="http://schemas.microsoft.com/office/drawing/2016/5/12/chartex" xmlns:cx7="http://schemas.microsoft.com/office/drawing/2016/5/13/chartex" xmlns:cx8="http://schemas.microsoft.com/office/drawing/2016/5/14/chartex" xmlns:mc="http://schemas.openxmlformats.org/markup-compatibility/2006" xmlns:aink="http://schemas.microsoft.com/office/drawing/2016/ink" xmlns:am3d="http://schemas.microsoft.com/office/drawing/2017/model3d" xmlns:o="urn:schemas-microsoft-com:office:office" xmlns:oel="http://schemas.microsoft.com/office/2019/extlst" xmlns:r="http://schemas.openxmlformats.org/officeDocument/2006/relationships" xmlns:m="http://schemas.openxmlformats.org/officeDocument/2006/math" xmlns:v="urn:schemas-microsoft-com:vml" xmlns:wp14="http://schemas.microsoft.com/office/word/2010/wordprocessingDrawing" xmlns:wp="http://schemas.openxmlformats.org/drawingml/2006/wordprocessingDrawing" xmlns:w10="urn:schemas-microsoft-com:office:word" xmlns:w="http://schemas.openxmlformats.org/wordprocessingml/2006/main" xmlns:w14="http://schemas.microsoft.com/office/word/2010/wordml" xmlns:w15="http://schemas.microsoft.com/office/word/2012/wordml" xmlns:w16cex="http://schemas.microsoft.com/office/word/2018/wordml/cex" xmlns:w16cid="http://schemas.microsoft.com/office/word/2016/wordml/cid" xmlns:w16="http://schemas.microsoft.com/office/word/2018/wordml" xmlns:w16du="http://schemas.microsoft.com/office/word/2023/wordml/word16du" xmlns:w16sdtdh="http://schemas.microsoft.com/office/word/2020/wordml/sdtdatahash" xmlns:w16se="http://schemas.microsoft.com/office/word/2015/wordml/symex" xmlns:wpg="http://schemas.microsoft.com/office/word/2010/wordprocessingGroup" xmlns:wpi="http://schemas.microsoft.com/office/word/2010/wordprocessingInk" xmlns:wne="http://schemas.microsoft.com/office/word/2006/wordml" xmlns:wps="http://schemas.microsoft.com/office/word/2010/wordprocessingShape" mc:Ignorable="w14 w15 w16se w16cid w16 w16cex w16sdtdh w16du wp14">
   <w:abstractNum w:abstractNumId="0" w15:restartNumberingAfterBreak="0">
     <w:nsid w:val="00531572"/>
     <w:multiLevelType w:val="hybridMultilevel"/>
@@ -19961,92 +19559,92 @@
       </w:pPr>
     </w:lvl>
   </w:abstractNum>
-  <w:num w:numId="1">
+  <w:num w:numId="1" w16cid:durableId="672612249">
     <w:abstractNumId w:val="19"/>
   </w:num>
-  <w:num w:numId="2">
+  <w:num w:numId="2" w16cid:durableId="1412850940">
     <w:abstractNumId w:val="1"/>
   </w:num>
-  <w:num w:numId="3">
+  <w:num w:numId="3" w16cid:durableId="405422001">
     <w:abstractNumId w:val="16"/>
   </w:num>
-  <w:num w:numId="4">
+  <w:num w:numId="4" w16cid:durableId="1891457419">
     <w:abstractNumId w:val="20"/>
   </w:num>
-  <w:num w:numId="5">
+  <w:num w:numId="5" w16cid:durableId="555698921">
     <w:abstractNumId w:val="25"/>
   </w:num>
-  <w:num w:numId="6">
+  <w:num w:numId="6" w16cid:durableId="351032581">
     <w:abstractNumId w:val="17"/>
   </w:num>
-  <w:num w:numId="7">
+  <w:num w:numId="7" w16cid:durableId="910627551">
     <w:abstractNumId w:val="18"/>
   </w:num>
-  <w:num w:numId="8">
+  <w:num w:numId="8" w16cid:durableId="728304653">
     <w:abstractNumId w:val="11"/>
   </w:num>
-  <w:num w:numId="9">
+  <w:num w:numId="9" w16cid:durableId="2126999114">
     <w:abstractNumId w:val="5"/>
   </w:num>
-  <w:num w:numId="10">
+  <w:num w:numId="10" w16cid:durableId="1188374158">
     <w:abstractNumId w:val="7"/>
   </w:num>
-  <w:num w:numId="11">
+  <w:num w:numId="11" w16cid:durableId="1740131129">
     <w:abstractNumId w:val="26"/>
   </w:num>
-  <w:num w:numId="12">
+  <w:num w:numId="12" w16cid:durableId="2112162911">
     <w:abstractNumId w:val="22"/>
   </w:num>
-  <w:num w:numId="13">
+  <w:num w:numId="13" w16cid:durableId="431514778">
     <w:abstractNumId w:val="4"/>
   </w:num>
-  <w:num w:numId="14">
+  <w:num w:numId="14" w16cid:durableId="307172610">
     <w:abstractNumId w:val="14"/>
   </w:num>
-  <w:num w:numId="15">
+  <w:num w:numId="15" w16cid:durableId="1581675194">
     <w:abstractNumId w:val="24"/>
   </w:num>
-  <w:num w:numId="16">
+  <w:num w:numId="16" w16cid:durableId="1255897662">
     <w:abstractNumId w:val="15"/>
   </w:num>
-  <w:num w:numId="17">
+  <w:num w:numId="17" w16cid:durableId="2007050498">
     <w:abstractNumId w:val="8"/>
   </w:num>
-  <w:num w:numId="18">
+  <w:num w:numId="18" w16cid:durableId="2074961398">
     <w:abstractNumId w:val="13"/>
   </w:num>
-  <w:num w:numId="19">
+  <w:num w:numId="19" w16cid:durableId="1269118496">
     <w:abstractNumId w:val="2"/>
   </w:num>
-  <w:num w:numId="20">
+  <w:num w:numId="20" w16cid:durableId="305362010">
     <w:abstractNumId w:val="6"/>
   </w:num>
-  <w:num w:numId="21">
+  <w:num w:numId="21" w16cid:durableId="606888589">
     <w:abstractNumId w:val="0"/>
   </w:num>
-  <w:num w:numId="22">
+  <w:num w:numId="22" w16cid:durableId="2107342752">
     <w:abstractNumId w:val="10"/>
   </w:num>
-  <w:num w:numId="23">
+  <w:num w:numId="23" w16cid:durableId="630476811">
     <w:abstractNumId w:val="9"/>
   </w:num>
-  <w:num w:numId="24">
+  <w:num w:numId="24" w16cid:durableId="910383458">
     <w:abstractNumId w:val="23"/>
   </w:num>
-  <w:num w:numId="25">
+  <w:num w:numId="25" w16cid:durableId="661154798">
     <w:abstractNumId w:val="12"/>
   </w:num>
-  <w:num w:numId="26">
+  <w:num w:numId="26" w16cid:durableId="1106081121">
     <w:abstractNumId w:val="21"/>
   </w:num>
-  <w:num w:numId="27">
+  <w:num w:numId="27" w16cid:durableId="1862402362">
     <w:abstractNumId w:val="3"/>
   </w:num>
 </w:numbering>
 </file>
 
 <file path=word/styles.xml><?xml version="1.0" encoding="utf-8"?>
-<w:styles xmlns:mc="http://schemas.openxmlformats.org/markup-compatibility/2006" xmlns:r="http://schemas.openxmlformats.org/officeDocument/2006/relationships" xmlns:w="http://schemas.openxmlformats.org/wordprocessingml/2006/main" xmlns:w14="http://schemas.microsoft.com/office/word/2010/wordml" xmlns:w15="http://schemas.microsoft.com/office/word/2012/wordml" xmlns:w16cid="http://schemas.microsoft.com/office/word/2016/wordml/cid" xmlns:w16se="http://schemas.microsoft.com/office/word/2015/wordml/symex" mc:Ignorable="w14 w15 w16se w16cid">
+<w:styles xmlns:mc="http://schemas.openxmlformats.org/markup-compatibility/2006" xmlns:r="http://schemas.openxmlformats.org/officeDocument/2006/relationships" xmlns:w="http://schemas.openxmlformats.org/wordprocessingml/2006/main" xmlns:w14="http://schemas.microsoft.com/office/word/2010/wordml" xmlns:w15="http://schemas.microsoft.com/office/word/2012/wordml" xmlns:w16cex="http://schemas.microsoft.com/office/word/2018/wordml/cex" xmlns:w16cid="http://schemas.microsoft.com/office/word/2016/wordml/cid" xmlns:w16="http://schemas.microsoft.com/office/word/2018/wordml" xmlns:w16du="http://schemas.microsoft.com/office/word/2023/wordml/word16du" xmlns:w16sdtdh="http://schemas.microsoft.com/office/word/2020/wordml/sdtdatahash" xmlns:w16se="http://schemas.microsoft.com/office/word/2015/wordml/symex" mc:Ignorable="w14 w15 w16se w16cid w16 w16cex w16sdtdh w16du">
   <w:docDefaults>
     <w:rPrDefault>
       <w:rPr>
@@ -20062,7 +19660,7 @@
       </w:pPr>
     </w:pPrDefault>
   </w:docDefaults>
-  <w:latentStyles w:defLockedState="0" w:defUIPriority="99" w:defSemiHidden="0" w:defUnhideWhenUsed="0" w:defQFormat="0" w:count="375">
+  <w:latentStyles w:defLockedState="0" w:defUIPriority="99" w:defSemiHidden="0" w:defUnhideWhenUsed="0" w:defQFormat="0" w:count="376">
     <w:lsdException w:name="Normal" w:uiPriority="0" w:qFormat="1"/>
     <w:lsdException w:name="heading 1" w:uiPriority="9" w:qFormat="1"/>
     <w:lsdException w:name="heading 2" w:semiHidden="1" w:uiPriority="9" w:unhideWhenUsed="1" w:qFormat="1"/>
@@ -20438,6 +20036,7 @@
     <w:lsdException w:name="Smart Hyperlink" w:semiHidden="1" w:unhideWhenUsed="1"/>
     <w:lsdException w:name="Hashtag" w:semiHidden="1" w:unhideWhenUsed="1"/>
     <w:lsdException w:name="Unresolved Mention" w:semiHidden="1" w:unhideWhenUsed="1"/>
+    <w:lsdException w:name="Smart Link" w:semiHidden="1" w:unhideWhenUsed="1"/>
   </w:latentStyles>
   <w:style w:type="paragraph" w:default="1" w:styleId="Normal">
     <w:name w:val="Normal"/>

</xml_diff>